<commit_message>
Actualizacion de documentos versiones finales
</commit_message>
<xml_diff>
--- a/Documentacion/PREGAME/2. 1ra ITERACION/Pruebas/G3_Caja_Negra_Prueba.docx
+++ b/Documentacion/PREGAME/2. 1ra ITERACION/Pruebas/G3_Caja_Negra_Prueba.docx
@@ -459,7 +459,31 @@
                 <w:sz w:val="24"/>
                 <w:szCs w:val="24"/>
               </w:rPr>
-              <w:t>25/8/2021</w:t>
+              <w:t>6</w:t>
+            </w:r>
+            <w:r>
+              <w:rPr>
+                <w:b/>
+                <w:sz w:val="24"/>
+                <w:szCs w:val="24"/>
+              </w:rPr>
+              <w:t>/</w:t>
+            </w:r>
+            <w:r>
+              <w:rPr>
+                <w:b/>
+                <w:sz w:val="24"/>
+                <w:szCs w:val="24"/>
+              </w:rPr>
+              <w:t>9</w:t>
+            </w:r>
+            <w:r>
+              <w:rPr>
+                <w:b/>
+                <w:sz w:val="24"/>
+                <w:szCs w:val="24"/>
+              </w:rPr>
+              <w:t>/2021</w:t>
             </w:r>
           </w:p>
           <w:p>
@@ -1082,7 +1106,7 @@
                     <pic:cNvPicPr/>
                   </pic:nvPicPr>
                   <pic:blipFill>
-                    <a:blip r:embed="rId5"/>
+                    <a:blip r:embed="rId7"/>
                     <a:stretch>
                       <a:fillRect/>
                     </a:stretch>
@@ -1091,6 +1115,1930 @@
                     <a:xfrm>
                       <a:off x="0" y="0"/>
                       <a:ext cx="5400040" cy="2663190"/>
+                    </a:xfrm>
+                    <a:prstGeom prst="rect">
+                      <a:avLst/>
+                    </a:prstGeom>
+                  </pic:spPr>
+                </pic:pic>
+              </a:graphicData>
+            </a:graphic>
+          </wp:inline>
+        </w:drawing>
+      </w:r>
+    </w:p>
+    <w:p>
+      <w:pPr>
+        <w:rPr>
+          <w:b/>
+        </w:rPr>
+      </w:pPr>
+      <w:r>
+        <w:rPr>
+          <w:b/>
+        </w:rPr>
+        <w:t>Caso de prueba 2</w:t>
+      </w:r>
+    </w:p>
+    <w:p>
+      <w:pPr>
+        <w:rPr>
+          <w:b/>
+        </w:rPr>
+      </w:pPr>
+      <w:r>
+        <w:rPr>
+          <w:noProof/>
+        </w:rPr>
+        <w:drawing>
+          <wp:inline distT="0" distB="0" distL="0" distR="0" wp14:anchorId="7F97ADB4" wp14:editId="6890B688">
+            <wp:extent cx="5400040" cy="2672715"/>
+            <wp:effectExtent l="0" t="0" r="0" b="0"/>
+            <wp:docPr id="2" name="Imagen 2"/>
+            <wp:cNvGraphicFramePr>
+              <a:graphicFrameLocks xmlns:a="http://schemas.openxmlformats.org/drawingml/2006/main" noChangeAspect="1"/>
+            </wp:cNvGraphicFramePr>
+            <a:graphic xmlns:a="http://schemas.openxmlformats.org/drawingml/2006/main">
+              <a:graphicData uri="http://schemas.openxmlformats.org/drawingml/2006/picture">
+                <pic:pic xmlns:pic="http://schemas.openxmlformats.org/drawingml/2006/picture">
+                  <pic:nvPicPr>
+                    <pic:cNvPr id="1" name=""/>
+                    <pic:cNvPicPr/>
+                  </pic:nvPicPr>
+                  <pic:blipFill>
+                    <a:blip r:embed="rId8"/>
+                    <a:stretch>
+                      <a:fillRect/>
+                    </a:stretch>
+                  </pic:blipFill>
+                  <pic:spPr>
+                    <a:xfrm>
+                      <a:off x="0" y="0"/>
+                      <a:ext cx="5400040" cy="2672715"/>
+                    </a:xfrm>
+                    <a:prstGeom prst="rect">
+                      <a:avLst/>
+                    </a:prstGeom>
+                  </pic:spPr>
+                </pic:pic>
+              </a:graphicData>
+            </a:graphic>
+          </wp:inline>
+        </w:drawing>
+      </w:r>
+    </w:p>
+    <w:p>
+      <w:pPr>
+        <w:keepNext/>
+        <w:keepLines/>
+        <w:pBdr>
+          <w:top w:val="nil"/>
+          <w:left w:val="nil"/>
+          <w:bottom w:val="nil"/>
+          <w:right w:val="nil"/>
+          <w:between w:val="nil"/>
+        </w:pBdr>
+        <w:spacing w:before="40" w:after="0" w:line="259" w:lineRule="auto"/>
+        <w:rPr>
+          <w:rFonts w:ascii="Cambria" w:eastAsia="Cambria" w:hAnsi="Cambria" w:cs="Cambria"/>
+          <w:color w:val="243F61"/>
+          <w:sz w:val="24"/>
+          <w:szCs w:val="24"/>
+        </w:rPr>
+      </w:pPr>
+      <w:r>
+        <w:rPr>
+          <w:rFonts w:ascii="Cambria" w:eastAsia="Cambria" w:hAnsi="Cambria" w:cs="Cambria"/>
+          <w:color w:val="243F61"/>
+          <w:sz w:val="24"/>
+          <w:szCs w:val="24"/>
+        </w:rPr>
+        <w:lastRenderedPageBreak/>
+        <w:t>Registrar clientes</w:t>
+      </w:r>
+    </w:p>
+    <w:tbl>
+      <w:tblPr>
+        <w:tblStyle w:val="Tablaconcuadrcula1"/>
+        <w:tblW w:w="9637" w:type="dxa"/>
+        <w:tblInd w:w="-572" w:type="dxa"/>
+        <w:tblLook w:val="04A0" w:firstRow="1" w:lastRow="0" w:firstColumn="1" w:lastColumn="0" w:noHBand="0" w:noVBand="1"/>
+      </w:tblPr>
+      <w:tblGrid>
+        <w:gridCol w:w="2410"/>
+        <w:gridCol w:w="3260"/>
+        <w:gridCol w:w="3967"/>
+      </w:tblGrid>
+      <w:tr>
+        <w:trPr>
+          <w:trHeight w:val="262"/>
+        </w:trPr>
+        <w:tc>
+          <w:tcPr>
+            <w:tcW w:w="2410" w:type="dxa"/>
+          </w:tcPr>
+          <w:p>
+            <w:pPr>
+              <w:rPr>
+                <w:rFonts w:ascii="Times New Roman" w:hAnsi="Times New Roman" w:cs="Times New Roman"/>
+                <w:b/>
+                <w:bCs/>
+              </w:rPr>
+            </w:pPr>
+            <w:r>
+              <w:rPr>
+                <w:rFonts w:ascii="Times New Roman" w:hAnsi="Times New Roman" w:cs="Times New Roman"/>
+                <w:b/>
+                <w:bCs/>
+              </w:rPr>
+              <w:t>Condición de entrada</w:t>
+            </w:r>
+          </w:p>
+        </w:tc>
+        <w:tc>
+          <w:tcPr>
+            <w:tcW w:w="3260" w:type="dxa"/>
+          </w:tcPr>
+          <w:p>
+            <w:pPr>
+              <w:rPr>
+                <w:rFonts w:ascii="Times New Roman" w:hAnsi="Times New Roman" w:cs="Times New Roman"/>
+                <w:b/>
+                <w:bCs/>
+              </w:rPr>
+            </w:pPr>
+            <w:r>
+              <w:rPr>
+                <w:rFonts w:ascii="Times New Roman" w:hAnsi="Times New Roman" w:cs="Times New Roman"/>
+                <w:b/>
+                <w:bCs/>
+              </w:rPr>
+              <w:t>Clases validas</w:t>
+            </w:r>
+          </w:p>
+        </w:tc>
+        <w:tc>
+          <w:tcPr>
+            <w:tcW w:w="3967" w:type="dxa"/>
+          </w:tcPr>
+          <w:p>
+            <w:pPr>
+              <w:rPr>
+                <w:rFonts w:ascii="Times New Roman" w:hAnsi="Times New Roman" w:cs="Times New Roman"/>
+                <w:b/>
+                <w:bCs/>
+              </w:rPr>
+            </w:pPr>
+            <w:r>
+              <w:rPr>
+                <w:rFonts w:ascii="Times New Roman" w:hAnsi="Times New Roman" w:cs="Times New Roman"/>
+                <w:b/>
+                <w:bCs/>
+              </w:rPr>
+              <w:t>Clases Invalidas</w:t>
+            </w:r>
+          </w:p>
+        </w:tc>
+      </w:tr>
+      <w:tr>
+        <w:trPr>
+          <w:trHeight w:val="816"/>
+        </w:trPr>
+        <w:tc>
+          <w:tcPr>
+            <w:tcW w:w="2410" w:type="dxa"/>
+          </w:tcPr>
+          <w:p>
+            <w:pPr>
+              <w:rPr>
+                <w:rFonts w:ascii="Times New Roman" w:hAnsi="Times New Roman" w:cs="Times New Roman"/>
+              </w:rPr>
+            </w:pPr>
+            <w:r>
+              <w:rPr>
+                <w:rFonts w:ascii="Times New Roman" w:hAnsi="Times New Roman" w:cs="Times New Roman"/>
+              </w:rPr>
+              <w:t>Registrar-nombre</w:t>
+            </w:r>
+          </w:p>
+        </w:tc>
+        <w:tc>
+          <w:tcPr>
+            <w:tcW w:w="3260" w:type="dxa"/>
+          </w:tcPr>
+          <w:p>
+            <w:pPr>
+              <w:rPr>
+                <w:rFonts w:ascii="Times New Roman" w:hAnsi="Times New Roman" w:cs="Times New Roman"/>
+              </w:rPr>
+            </w:pPr>
+            <w:r>
+              <w:rPr>
+                <w:rFonts w:ascii="Times New Roman" w:hAnsi="Times New Roman" w:cs="Times New Roman"/>
+              </w:rPr>
+              <w:t xml:space="preserve">(1) </w:t>
+            </w:r>
+            <w:r>
+              <w:rPr>
+                <w:rFonts w:ascii="Times New Roman" w:hAnsi="Times New Roman" w:cs="Times New Roman"/>
+              </w:rPr>
+              <w:t>letras del abecedario</w:t>
+            </w:r>
+          </w:p>
+          <w:p>
+            <w:pPr>
+              <w:rPr>
+                <w:rFonts w:ascii="Times New Roman" w:hAnsi="Times New Roman" w:cs="Times New Roman"/>
+              </w:rPr>
+            </w:pPr>
+          </w:p>
+        </w:tc>
+        <w:tc>
+          <w:tcPr>
+            <w:tcW w:w="3967" w:type="dxa"/>
+          </w:tcPr>
+          <w:p>
+            <w:pPr>
+              <w:rPr>
+                <w:rFonts w:ascii="Times New Roman" w:eastAsiaTheme="minorEastAsia" w:hAnsi="Times New Roman" w:cs="Times New Roman"/>
+              </w:rPr>
+            </w:pPr>
+            <w:r>
+              <w:rPr>
+                <w:rFonts w:ascii="Times New Roman" w:eastAsiaTheme="minorEastAsia" w:hAnsi="Times New Roman" w:cs="Times New Roman"/>
+              </w:rPr>
+              <w:t>(</w:t>
+            </w:r>
+            <w:r>
+              <w:rPr>
+                <w:rFonts w:ascii="Times New Roman" w:eastAsiaTheme="minorEastAsia" w:hAnsi="Times New Roman" w:cs="Times New Roman"/>
+              </w:rPr>
+              <w:t>2</w:t>
+            </w:r>
+            <w:r>
+              <w:rPr>
+                <w:rFonts w:ascii="Times New Roman" w:eastAsiaTheme="minorEastAsia" w:hAnsi="Times New Roman" w:cs="Times New Roman"/>
+              </w:rPr>
+              <w:t>)</w:t>
+            </w:r>
+            <w:r>
+              <w:rPr>
+                <w:rFonts w:ascii="Times New Roman" w:eastAsiaTheme="minorEastAsia" w:hAnsi="Times New Roman" w:cs="Times New Roman"/>
+              </w:rPr>
+              <w:t xml:space="preserve"> </w:t>
+            </w:r>
+            <w:r>
+              <w:rPr>
+                <w:rFonts w:ascii="Times New Roman" w:eastAsiaTheme="minorEastAsia" w:hAnsi="Times New Roman" w:cs="Times New Roman"/>
+              </w:rPr>
+              <w:t>números</w:t>
+            </w:r>
+          </w:p>
+          <w:p>
+            <w:pPr>
+              <w:rPr>
+                <w:rFonts w:ascii="Times New Roman" w:eastAsiaTheme="minorEastAsia" w:hAnsi="Times New Roman" w:cs="Times New Roman"/>
+              </w:rPr>
+            </w:pPr>
+            <w:r>
+              <w:rPr>
+                <w:rFonts w:ascii="Times New Roman" w:eastAsiaTheme="minorEastAsia" w:hAnsi="Times New Roman" w:cs="Times New Roman"/>
+              </w:rPr>
+              <w:t>(3) blanco</w:t>
+            </w:r>
+          </w:p>
+        </w:tc>
+      </w:tr>
+      <w:tr>
+        <w:trPr>
+          <w:trHeight w:val="816"/>
+        </w:trPr>
+        <w:tc>
+          <w:tcPr>
+            <w:tcW w:w="2410" w:type="dxa"/>
+          </w:tcPr>
+          <w:p>
+            <w:pPr>
+              <w:rPr>
+                <w:rFonts w:ascii="Times New Roman" w:hAnsi="Times New Roman" w:cs="Times New Roman"/>
+              </w:rPr>
+            </w:pPr>
+            <w:r>
+              <w:rPr>
+                <w:rFonts w:ascii="Times New Roman" w:hAnsi="Times New Roman" w:cs="Times New Roman"/>
+              </w:rPr>
+              <w:t>Registrar-</w:t>
+            </w:r>
+            <w:r>
+              <w:rPr>
+                <w:rFonts w:ascii="Times New Roman" w:hAnsi="Times New Roman" w:cs="Times New Roman"/>
+              </w:rPr>
+              <w:t>teléfono</w:t>
+            </w:r>
+          </w:p>
+        </w:tc>
+        <w:tc>
+          <w:tcPr>
+            <w:tcW w:w="3260" w:type="dxa"/>
+          </w:tcPr>
+          <w:p>
+            <w:pPr>
+              <w:rPr>
+                <w:rFonts w:ascii="Times New Roman" w:hAnsi="Times New Roman" w:cs="Times New Roman"/>
+              </w:rPr>
+            </w:pPr>
+            <w:r>
+              <w:rPr>
+                <w:rFonts w:ascii="Times New Roman" w:hAnsi="Times New Roman" w:cs="Times New Roman"/>
+              </w:rPr>
+              <w:t>(</w:t>
+            </w:r>
+            <w:r>
+              <w:rPr>
+                <w:rFonts w:ascii="Times New Roman" w:hAnsi="Times New Roman" w:cs="Times New Roman"/>
+              </w:rPr>
+              <w:t>4</w:t>
+            </w:r>
+            <w:r>
+              <w:rPr>
+                <w:rFonts w:ascii="Times New Roman" w:hAnsi="Times New Roman" w:cs="Times New Roman"/>
+              </w:rPr>
+              <w:t xml:space="preserve">) </w:t>
+            </w:r>
+            <w:r>
+              <w:rPr>
+                <w:rFonts w:ascii="Times New Roman" w:hAnsi="Times New Roman" w:cs="Times New Roman"/>
+              </w:rPr>
+              <w:t>10 números</w:t>
+            </w:r>
+          </w:p>
+          <w:p>
+            <w:pPr>
+              <w:rPr>
+                <w:rFonts w:ascii="Times New Roman" w:hAnsi="Times New Roman" w:cs="Times New Roman"/>
+              </w:rPr>
+            </w:pPr>
+          </w:p>
+        </w:tc>
+        <w:tc>
+          <w:tcPr>
+            <w:tcW w:w="3967" w:type="dxa"/>
+          </w:tcPr>
+          <w:p>
+            <w:pPr>
+              <w:rPr>
+                <w:rFonts w:ascii="Times New Roman" w:eastAsiaTheme="minorEastAsia" w:hAnsi="Times New Roman" w:cs="Times New Roman"/>
+              </w:rPr>
+            </w:pPr>
+            <w:r>
+              <w:rPr>
+                <w:rFonts w:ascii="Times New Roman" w:eastAsiaTheme="minorEastAsia" w:hAnsi="Times New Roman" w:cs="Times New Roman"/>
+              </w:rPr>
+              <w:t>(</w:t>
+            </w:r>
+            <w:r>
+              <w:rPr>
+                <w:rFonts w:ascii="Times New Roman" w:eastAsiaTheme="minorEastAsia" w:hAnsi="Times New Roman" w:cs="Times New Roman"/>
+              </w:rPr>
+              <w:t>5</w:t>
+            </w:r>
+            <w:r>
+              <w:rPr>
+                <w:rFonts w:ascii="Times New Roman" w:eastAsiaTheme="minorEastAsia" w:hAnsi="Times New Roman" w:cs="Times New Roman"/>
+              </w:rPr>
+              <w:t>)</w:t>
+            </w:r>
+            <w:r>
+              <w:rPr>
+                <w:rFonts w:ascii="Times New Roman" w:eastAsiaTheme="minorEastAsia" w:hAnsi="Times New Roman" w:cs="Times New Roman"/>
+              </w:rPr>
+              <w:t xml:space="preserve"> </w:t>
+            </w:r>
+            <w:r>
+              <w:rPr>
+                <w:rFonts w:ascii="Times New Roman" w:eastAsiaTheme="minorEastAsia" w:hAnsi="Times New Roman" w:cs="Times New Roman"/>
+              </w:rPr>
+              <w:t>más de 10 números</w:t>
+            </w:r>
+          </w:p>
+          <w:p>
+            <w:pPr>
+              <w:rPr>
+                <w:rFonts w:ascii="Times New Roman" w:eastAsiaTheme="minorEastAsia" w:hAnsi="Times New Roman" w:cs="Times New Roman"/>
+              </w:rPr>
+            </w:pPr>
+            <w:r>
+              <w:rPr>
+                <w:rFonts w:ascii="Times New Roman" w:eastAsiaTheme="minorEastAsia" w:hAnsi="Times New Roman" w:cs="Times New Roman"/>
+              </w:rPr>
+              <w:t>(6) menos de 10 números</w:t>
+            </w:r>
+          </w:p>
+          <w:p>
+            <w:pPr>
+              <w:rPr>
+                <w:rFonts w:ascii="Times New Roman" w:eastAsiaTheme="minorEastAsia" w:hAnsi="Times New Roman" w:cs="Times New Roman"/>
+              </w:rPr>
+            </w:pPr>
+            <w:r>
+              <w:rPr>
+                <w:rFonts w:ascii="Times New Roman" w:eastAsiaTheme="minorEastAsia" w:hAnsi="Times New Roman" w:cs="Times New Roman"/>
+              </w:rPr>
+              <w:t>(</w:t>
+            </w:r>
+            <w:r>
+              <w:rPr>
+                <w:rFonts w:ascii="Times New Roman" w:eastAsiaTheme="minorEastAsia" w:hAnsi="Times New Roman" w:cs="Times New Roman"/>
+              </w:rPr>
+              <w:t>7</w:t>
+            </w:r>
+            <w:r>
+              <w:rPr>
+                <w:rFonts w:ascii="Times New Roman" w:eastAsiaTheme="minorEastAsia" w:hAnsi="Times New Roman" w:cs="Times New Roman"/>
+              </w:rPr>
+              <w:t xml:space="preserve">) </w:t>
+            </w:r>
+            <w:r>
+              <w:rPr>
+                <w:rFonts w:ascii="Times New Roman" w:eastAsiaTheme="minorEastAsia" w:hAnsi="Times New Roman" w:cs="Times New Roman"/>
+              </w:rPr>
+              <w:t>letras</w:t>
+            </w:r>
+          </w:p>
+          <w:p>
+            <w:pPr>
+              <w:rPr>
+                <w:rFonts w:ascii="Times New Roman" w:eastAsiaTheme="minorEastAsia" w:hAnsi="Times New Roman" w:cs="Times New Roman"/>
+              </w:rPr>
+            </w:pPr>
+            <w:r>
+              <w:rPr>
+                <w:rFonts w:ascii="Times New Roman" w:eastAsiaTheme="minorEastAsia" w:hAnsi="Times New Roman" w:cs="Times New Roman"/>
+              </w:rPr>
+              <w:t>(8) blanco</w:t>
+            </w:r>
+          </w:p>
+        </w:tc>
+      </w:tr>
+      <w:tr>
+        <w:trPr>
+          <w:trHeight w:val="816"/>
+        </w:trPr>
+        <w:tc>
+          <w:tcPr>
+            <w:tcW w:w="2410" w:type="dxa"/>
+          </w:tcPr>
+          <w:p>
+            <w:pPr>
+              <w:rPr>
+                <w:rFonts w:ascii="Times New Roman" w:hAnsi="Times New Roman" w:cs="Times New Roman"/>
+              </w:rPr>
+            </w:pPr>
+            <w:r>
+              <w:rPr>
+                <w:rFonts w:ascii="Times New Roman" w:hAnsi="Times New Roman" w:cs="Times New Roman"/>
+              </w:rPr>
+              <w:t>Registrar-</w:t>
+            </w:r>
+            <w:r>
+              <w:rPr>
+                <w:rFonts w:ascii="Times New Roman" w:hAnsi="Times New Roman" w:cs="Times New Roman"/>
+              </w:rPr>
+              <w:t>dirección</w:t>
+            </w:r>
+          </w:p>
+        </w:tc>
+        <w:tc>
+          <w:tcPr>
+            <w:tcW w:w="3260" w:type="dxa"/>
+          </w:tcPr>
+          <w:p>
+            <w:pPr>
+              <w:rPr>
+                <w:rFonts w:ascii="Times New Roman" w:hAnsi="Times New Roman" w:cs="Times New Roman"/>
+              </w:rPr>
+            </w:pPr>
+            <w:r>
+              <w:rPr>
+                <w:rFonts w:ascii="Times New Roman" w:hAnsi="Times New Roman" w:cs="Times New Roman"/>
+              </w:rPr>
+              <w:t>(</w:t>
+            </w:r>
+            <w:r>
+              <w:rPr>
+                <w:rFonts w:ascii="Times New Roman" w:hAnsi="Times New Roman" w:cs="Times New Roman"/>
+              </w:rPr>
+              <w:t>9</w:t>
+            </w:r>
+            <w:r>
+              <w:rPr>
+                <w:rFonts w:ascii="Times New Roman" w:hAnsi="Times New Roman" w:cs="Times New Roman"/>
+              </w:rPr>
+              <w:t xml:space="preserve">) </w:t>
+            </w:r>
+            <w:r>
+              <w:rPr>
+                <w:rFonts w:ascii="Times New Roman" w:hAnsi="Times New Roman" w:cs="Times New Roman"/>
+              </w:rPr>
+              <w:t>letras del abecedario</w:t>
+            </w:r>
+            <w:r>
+              <w:rPr>
+                <w:rFonts w:ascii="Times New Roman" w:hAnsi="Times New Roman" w:cs="Times New Roman"/>
+              </w:rPr>
+              <w:t xml:space="preserve"> y números</w:t>
+            </w:r>
+          </w:p>
+          <w:p>
+            <w:pPr>
+              <w:rPr>
+                <w:rFonts w:ascii="Times New Roman" w:hAnsi="Times New Roman" w:cs="Times New Roman"/>
+              </w:rPr>
+            </w:pPr>
+          </w:p>
+        </w:tc>
+        <w:tc>
+          <w:tcPr>
+            <w:tcW w:w="3967" w:type="dxa"/>
+          </w:tcPr>
+          <w:p>
+            <w:pPr>
+              <w:rPr>
+                <w:rFonts w:ascii="Times New Roman" w:eastAsiaTheme="minorEastAsia" w:hAnsi="Times New Roman" w:cs="Times New Roman"/>
+              </w:rPr>
+            </w:pPr>
+            <w:r>
+              <w:rPr>
+                <w:rFonts w:ascii="Times New Roman" w:eastAsiaTheme="minorEastAsia" w:hAnsi="Times New Roman" w:cs="Times New Roman"/>
+              </w:rPr>
+              <w:t>(</w:t>
+            </w:r>
+            <w:r>
+              <w:rPr>
+                <w:rFonts w:ascii="Times New Roman" w:eastAsiaTheme="minorEastAsia" w:hAnsi="Times New Roman" w:cs="Times New Roman"/>
+              </w:rPr>
+              <w:t>10</w:t>
+            </w:r>
+            <w:r>
+              <w:rPr>
+                <w:rFonts w:ascii="Times New Roman" w:eastAsiaTheme="minorEastAsia" w:hAnsi="Times New Roman" w:cs="Times New Roman"/>
+              </w:rPr>
+              <w:t>) blanco</w:t>
+            </w:r>
+          </w:p>
+        </w:tc>
+      </w:tr>
+    </w:tbl>
+    <w:tbl>
+      <w:tblPr>
+        <w:tblStyle w:val="Tablaconcuadrcula"/>
+        <w:tblpPr w:leftFromText="141" w:rightFromText="141" w:vertAnchor="text" w:horzAnchor="margin" w:tblpXSpec="center" w:tblpY="669"/>
+        <w:tblW w:w="11079" w:type="dxa"/>
+        <w:tblLook w:val="04A0" w:firstRow="1" w:lastRow="0" w:firstColumn="1" w:lastColumn="0" w:noHBand="0" w:noVBand="1"/>
+      </w:tblPr>
+      <w:tblGrid>
+        <w:gridCol w:w="920"/>
+        <w:gridCol w:w="1390"/>
+        <w:gridCol w:w="1909"/>
+        <w:gridCol w:w="1915"/>
+        <w:gridCol w:w="2020"/>
+        <w:gridCol w:w="2925"/>
+      </w:tblGrid>
+      <w:tr>
+        <w:trPr>
+          <w:trHeight w:val="487"/>
+        </w:trPr>
+        <w:tc>
+          <w:tcPr>
+            <w:tcW w:w="920" w:type="dxa"/>
+          </w:tcPr>
+          <w:p>
+            <w:pPr>
+              <w:jc w:val="center"/>
+              <w:rPr>
+                <w:rFonts w:ascii="Times New Roman" w:hAnsi="Times New Roman" w:cs="Times New Roman"/>
+                <w:b/>
+                <w:bCs/>
+              </w:rPr>
+            </w:pPr>
+            <w:r>
+              <w:rPr>
+                <w:rFonts w:ascii="Times New Roman" w:hAnsi="Times New Roman" w:cs="Times New Roman"/>
+                <w:b/>
+                <w:bCs/>
+              </w:rPr>
+              <w:t>N</w:t>
+            </w:r>
+            <w:r>
+              <w:rPr>
+                <w:rFonts w:ascii="Times New Roman" w:hAnsi="Times New Roman" w:cs="Times New Roman"/>
+                <w:b/>
+                <w:bCs/>
+                <w:vertAlign w:val="superscript"/>
+              </w:rPr>
+              <w:t>o</w:t>
+            </w:r>
+            <w:r>
+              <w:rPr>
+                <w:rFonts w:ascii="Times New Roman" w:hAnsi="Times New Roman" w:cs="Times New Roman"/>
+                <w:b/>
+                <w:bCs/>
+              </w:rPr>
+              <w:t xml:space="preserve"> Caso</w:t>
+            </w:r>
+          </w:p>
+        </w:tc>
+        <w:tc>
+          <w:tcPr>
+            <w:tcW w:w="1390" w:type="dxa"/>
+          </w:tcPr>
+          <w:p>
+            <w:pPr>
+              <w:jc w:val="center"/>
+              <w:rPr>
+                <w:rFonts w:ascii="Times New Roman" w:hAnsi="Times New Roman" w:cs="Times New Roman"/>
+                <w:b/>
+                <w:bCs/>
+              </w:rPr>
+            </w:pPr>
+            <w:r>
+              <w:rPr>
+                <w:rFonts w:ascii="Times New Roman" w:hAnsi="Times New Roman" w:cs="Times New Roman"/>
+                <w:b/>
+                <w:bCs/>
+              </w:rPr>
+              <w:t>Clase de equivalencia</w:t>
+            </w:r>
+          </w:p>
+        </w:tc>
+        <w:tc>
+          <w:tcPr>
+            <w:tcW w:w="1909" w:type="dxa"/>
+          </w:tcPr>
+          <w:p>
+            <w:pPr>
+              <w:jc w:val="center"/>
+              <w:rPr>
+                <w:rFonts w:ascii="Times New Roman" w:hAnsi="Times New Roman" w:cs="Times New Roman"/>
+                <w:b/>
+                <w:bCs/>
+              </w:rPr>
+            </w:pPr>
+            <w:r>
+              <w:rPr>
+                <w:rFonts w:ascii="Times New Roman" w:hAnsi="Times New Roman" w:cs="Times New Roman"/>
+                <w:b/>
+                <w:bCs/>
+              </w:rPr>
+              <w:t>Registrar-nombre</w:t>
+            </w:r>
+          </w:p>
+        </w:tc>
+        <w:tc>
+          <w:tcPr>
+            <w:tcW w:w="1915" w:type="dxa"/>
+          </w:tcPr>
+          <w:p>
+            <w:pPr>
+              <w:jc w:val="center"/>
+              <w:rPr>
+                <w:rFonts w:ascii="Times New Roman" w:hAnsi="Times New Roman" w:cs="Times New Roman"/>
+                <w:b/>
+                <w:bCs/>
+              </w:rPr>
+            </w:pPr>
+            <w:r>
+              <w:rPr>
+                <w:rFonts w:ascii="Times New Roman" w:hAnsi="Times New Roman" w:cs="Times New Roman"/>
+                <w:b/>
+                <w:bCs/>
+              </w:rPr>
+              <w:t>Registrar-teléfono</w:t>
+            </w:r>
+          </w:p>
+        </w:tc>
+        <w:tc>
+          <w:tcPr>
+            <w:tcW w:w="2020" w:type="dxa"/>
+          </w:tcPr>
+          <w:p>
+            <w:pPr>
+              <w:jc w:val="center"/>
+              <w:rPr>
+                <w:rFonts w:ascii="Times New Roman" w:hAnsi="Times New Roman" w:cs="Times New Roman"/>
+                <w:b/>
+                <w:bCs/>
+              </w:rPr>
+            </w:pPr>
+            <w:r>
+              <w:rPr>
+                <w:rFonts w:ascii="Times New Roman" w:hAnsi="Times New Roman" w:cs="Times New Roman"/>
+                <w:b/>
+                <w:bCs/>
+              </w:rPr>
+              <w:t>Registrar-dirección</w:t>
+            </w:r>
+          </w:p>
+        </w:tc>
+        <w:tc>
+          <w:tcPr>
+            <w:tcW w:w="2925" w:type="dxa"/>
+          </w:tcPr>
+          <w:p>
+            <w:pPr>
+              <w:jc w:val="center"/>
+              <w:rPr>
+                <w:rFonts w:ascii="Times New Roman" w:hAnsi="Times New Roman" w:cs="Times New Roman"/>
+                <w:b/>
+                <w:bCs/>
+              </w:rPr>
+            </w:pPr>
+            <w:r>
+              <w:rPr>
+                <w:rFonts w:ascii="Times New Roman" w:hAnsi="Times New Roman" w:cs="Times New Roman"/>
+                <w:b/>
+                <w:bCs/>
+              </w:rPr>
+              <w:t>Respuestas</w:t>
+            </w:r>
+          </w:p>
+        </w:tc>
+      </w:tr>
+      <w:tr>
+        <w:trPr>
+          <w:trHeight w:val="365"/>
+        </w:trPr>
+        <w:tc>
+          <w:tcPr>
+            <w:tcW w:w="920" w:type="dxa"/>
+          </w:tcPr>
+          <w:p>
+            <w:pPr>
+              <w:jc w:val="center"/>
+              <w:rPr>
+                <w:rFonts w:ascii="Times New Roman" w:hAnsi="Times New Roman" w:cs="Times New Roman"/>
+              </w:rPr>
+            </w:pPr>
+            <w:r>
+              <w:rPr>
+                <w:rFonts w:ascii="Times New Roman" w:hAnsi="Times New Roman" w:cs="Times New Roman"/>
+              </w:rPr>
+              <w:t>1</w:t>
+            </w:r>
+          </w:p>
+        </w:tc>
+        <w:tc>
+          <w:tcPr>
+            <w:tcW w:w="1390" w:type="dxa"/>
+          </w:tcPr>
+          <w:p>
+            <w:pPr>
+              <w:jc w:val="center"/>
+              <w:rPr>
+                <w:rFonts w:ascii="Times New Roman" w:hAnsi="Times New Roman" w:cs="Times New Roman"/>
+              </w:rPr>
+            </w:pPr>
+            <w:r>
+              <w:rPr>
+                <w:rFonts w:ascii="Times New Roman" w:hAnsi="Times New Roman" w:cs="Times New Roman"/>
+              </w:rPr>
+              <w:t>1,4,</w:t>
+            </w:r>
+            <w:r>
+              <w:rPr>
+                <w:rFonts w:ascii="Times New Roman" w:hAnsi="Times New Roman" w:cs="Times New Roman"/>
+              </w:rPr>
+              <w:t>9</w:t>
+            </w:r>
+          </w:p>
+        </w:tc>
+        <w:tc>
+          <w:tcPr>
+            <w:tcW w:w="1909" w:type="dxa"/>
+          </w:tcPr>
+          <w:p>
+            <w:pPr>
+              <w:jc w:val="center"/>
+              <w:rPr>
+                <w:rFonts w:ascii="Times New Roman" w:hAnsi="Times New Roman" w:cs="Times New Roman"/>
+              </w:rPr>
+            </w:pPr>
+            <w:r>
+              <w:rPr>
+                <w:rFonts w:ascii="Times New Roman" w:hAnsi="Times New Roman" w:cs="Times New Roman"/>
+              </w:rPr>
+              <w:t>Maria Belen Ceron</w:t>
+            </w:r>
+          </w:p>
+        </w:tc>
+        <w:tc>
+          <w:tcPr>
+            <w:tcW w:w="1915" w:type="dxa"/>
+          </w:tcPr>
+          <w:p>
+            <w:pPr>
+              <w:jc w:val="center"/>
+              <w:rPr>
+                <w:rFonts w:ascii="Times New Roman" w:hAnsi="Times New Roman" w:cs="Times New Roman"/>
+              </w:rPr>
+            </w:pPr>
+            <w:r>
+              <w:rPr>
+                <w:rFonts w:ascii="Times New Roman" w:hAnsi="Times New Roman" w:cs="Times New Roman"/>
+              </w:rPr>
+              <w:t>0997702037</w:t>
+            </w:r>
+          </w:p>
+        </w:tc>
+        <w:tc>
+          <w:tcPr>
+            <w:tcW w:w="2020" w:type="dxa"/>
+          </w:tcPr>
+          <w:p>
+            <w:pPr>
+              <w:jc w:val="center"/>
+              <w:rPr>
+                <w:rFonts w:ascii="Times New Roman" w:hAnsi="Times New Roman" w:cs="Times New Roman"/>
+              </w:rPr>
+            </w:pPr>
+            <w:r>
+              <w:rPr>
+                <w:rFonts w:ascii="Times New Roman" w:hAnsi="Times New Roman" w:cs="Times New Roman"/>
+              </w:rPr>
+              <w:t>Playa Chica y Acceso 5</w:t>
+            </w:r>
+          </w:p>
+        </w:tc>
+        <w:tc>
+          <w:tcPr>
+            <w:tcW w:w="2925" w:type="dxa"/>
+          </w:tcPr>
+          <w:p>
+            <w:pPr>
+              <w:jc w:val="center"/>
+              <w:rPr>
+                <w:rFonts w:ascii="Times New Roman" w:hAnsi="Times New Roman" w:cs="Times New Roman"/>
+              </w:rPr>
+            </w:pPr>
+            <w:r>
+              <w:rPr>
+                <w:rFonts w:ascii="Times New Roman" w:hAnsi="Times New Roman" w:cs="Times New Roman"/>
+              </w:rPr>
+              <w:t>Cliente registrado correctamente</w:t>
+            </w:r>
+          </w:p>
+        </w:tc>
+      </w:tr>
+      <w:tr>
+        <w:trPr>
+          <w:trHeight w:val="381"/>
+        </w:trPr>
+        <w:tc>
+          <w:tcPr>
+            <w:tcW w:w="920" w:type="dxa"/>
+          </w:tcPr>
+          <w:p>
+            <w:pPr>
+              <w:jc w:val="center"/>
+              <w:rPr>
+                <w:rFonts w:ascii="Times New Roman" w:hAnsi="Times New Roman" w:cs="Times New Roman"/>
+              </w:rPr>
+            </w:pPr>
+            <w:r>
+              <w:rPr>
+                <w:rFonts w:ascii="Times New Roman" w:hAnsi="Times New Roman" w:cs="Times New Roman"/>
+              </w:rPr>
+              <w:t>2</w:t>
+            </w:r>
+          </w:p>
+        </w:tc>
+        <w:tc>
+          <w:tcPr>
+            <w:tcW w:w="1390" w:type="dxa"/>
+          </w:tcPr>
+          <w:p>
+            <w:pPr>
+              <w:jc w:val="center"/>
+              <w:rPr>
+                <w:rFonts w:ascii="Times New Roman" w:hAnsi="Times New Roman" w:cs="Times New Roman"/>
+              </w:rPr>
+            </w:pPr>
+            <w:r>
+              <w:rPr>
+                <w:rFonts w:ascii="Times New Roman" w:hAnsi="Times New Roman" w:cs="Times New Roman"/>
+              </w:rPr>
+              <w:t>2,4,9</w:t>
+            </w:r>
+          </w:p>
+        </w:tc>
+        <w:tc>
+          <w:tcPr>
+            <w:tcW w:w="1909" w:type="dxa"/>
+          </w:tcPr>
+          <w:p>
+            <w:pPr>
+              <w:jc w:val="center"/>
+              <w:rPr>
+                <w:rFonts w:ascii="Times New Roman" w:hAnsi="Times New Roman" w:cs="Times New Roman"/>
+              </w:rPr>
+            </w:pPr>
+            <w:r>
+              <w:rPr>
+                <w:rFonts w:ascii="Times New Roman" w:hAnsi="Times New Roman" w:cs="Times New Roman"/>
+              </w:rPr>
+              <w:t>Maria 12</w:t>
+            </w:r>
+          </w:p>
+        </w:tc>
+        <w:tc>
+          <w:tcPr>
+            <w:tcW w:w="1915" w:type="dxa"/>
+          </w:tcPr>
+          <w:p>
+            <w:pPr>
+              <w:jc w:val="center"/>
+              <w:rPr>
+                <w:rFonts w:ascii="Times New Roman" w:hAnsi="Times New Roman" w:cs="Times New Roman"/>
+              </w:rPr>
+            </w:pPr>
+            <w:r>
+              <w:rPr>
+                <w:rFonts w:ascii="Times New Roman" w:hAnsi="Times New Roman" w:cs="Times New Roman"/>
+              </w:rPr>
+              <w:t>0997702037</w:t>
+            </w:r>
+          </w:p>
+        </w:tc>
+        <w:tc>
+          <w:tcPr>
+            <w:tcW w:w="2020" w:type="dxa"/>
+          </w:tcPr>
+          <w:p>
+            <w:pPr>
+              <w:jc w:val="center"/>
+              <w:rPr>
+                <w:rFonts w:ascii="Times New Roman" w:hAnsi="Times New Roman" w:cs="Times New Roman"/>
+              </w:rPr>
+            </w:pPr>
+            <w:r>
+              <w:rPr>
+                <w:rFonts w:ascii="Times New Roman" w:hAnsi="Times New Roman" w:cs="Times New Roman"/>
+              </w:rPr>
+              <w:t>Playa Chica y Acceso 5</w:t>
+            </w:r>
+          </w:p>
+        </w:tc>
+        <w:tc>
+          <w:tcPr>
+            <w:tcW w:w="2925" w:type="dxa"/>
+          </w:tcPr>
+          <w:p>
+            <w:pPr>
+              <w:jc w:val="center"/>
+              <w:rPr>
+                <w:rFonts w:ascii="Times New Roman" w:hAnsi="Times New Roman" w:cs="Times New Roman"/>
+              </w:rPr>
+            </w:pPr>
+            <w:r>
+              <w:rPr>
+                <w:rFonts w:ascii="Times New Roman" w:hAnsi="Times New Roman" w:cs="Times New Roman"/>
+              </w:rPr>
+              <w:t>Nombre incorrecto</w:t>
+            </w:r>
+          </w:p>
+        </w:tc>
+      </w:tr>
+      <w:tr>
+        <w:trPr>
+          <w:trHeight w:val="381"/>
+        </w:trPr>
+        <w:tc>
+          <w:tcPr>
+            <w:tcW w:w="920" w:type="dxa"/>
+          </w:tcPr>
+          <w:p>
+            <w:pPr>
+              <w:jc w:val="center"/>
+              <w:rPr>
+                <w:rFonts w:ascii="Times New Roman" w:hAnsi="Times New Roman" w:cs="Times New Roman"/>
+              </w:rPr>
+            </w:pPr>
+            <w:r>
+              <w:rPr>
+                <w:rFonts w:ascii="Times New Roman" w:hAnsi="Times New Roman" w:cs="Times New Roman"/>
+              </w:rPr>
+              <w:t>3</w:t>
+            </w:r>
+          </w:p>
+        </w:tc>
+        <w:tc>
+          <w:tcPr>
+            <w:tcW w:w="1390" w:type="dxa"/>
+          </w:tcPr>
+          <w:p>
+            <w:pPr>
+              <w:jc w:val="center"/>
+              <w:rPr>
+                <w:rFonts w:ascii="Times New Roman" w:hAnsi="Times New Roman" w:cs="Times New Roman"/>
+              </w:rPr>
+            </w:pPr>
+            <w:r>
+              <w:rPr>
+                <w:rFonts w:ascii="Times New Roman" w:hAnsi="Times New Roman" w:cs="Times New Roman"/>
+              </w:rPr>
+              <w:t>4</w:t>
+            </w:r>
+            <w:r>
+              <w:rPr>
+                <w:rFonts w:ascii="Times New Roman" w:hAnsi="Times New Roman" w:cs="Times New Roman"/>
+              </w:rPr>
+              <w:t>,4,</w:t>
+            </w:r>
+            <w:r>
+              <w:rPr>
+                <w:rFonts w:ascii="Times New Roman" w:hAnsi="Times New Roman" w:cs="Times New Roman"/>
+              </w:rPr>
+              <w:t>9</w:t>
+            </w:r>
+          </w:p>
+        </w:tc>
+        <w:tc>
+          <w:tcPr>
+            <w:tcW w:w="1909" w:type="dxa"/>
+          </w:tcPr>
+          <w:p>
+            <w:pPr>
+              <w:jc w:val="center"/>
+              <w:rPr>
+                <w:rFonts w:ascii="Times New Roman" w:hAnsi="Times New Roman" w:cs="Times New Roman"/>
+              </w:rPr>
+            </w:pPr>
+            <w:r>
+              <w:rPr>
+                <w:rFonts w:ascii="Times New Roman" w:hAnsi="Times New Roman" w:cs="Times New Roman"/>
+              </w:rPr>
+              <w:t>-</w:t>
+            </w:r>
+          </w:p>
+        </w:tc>
+        <w:tc>
+          <w:tcPr>
+            <w:tcW w:w="1915" w:type="dxa"/>
+          </w:tcPr>
+          <w:p>
+            <w:pPr>
+              <w:jc w:val="center"/>
+              <w:rPr>
+                <w:rFonts w:ascii="Times New Roman" w:hAnsi="Times New Roman" w:cs="Times New Roman"/>
+              </w:rPr>
+            </w:pPr>
+            <w:r>
+              <w:rPr>
+                <w:rFonts w:ascii="Times New Roman" w:hAnsi="Times New Roman" w:cs="Times New Roman"/>
+              </w:rPr>
+              <w:t>0997702037</w:t>
+            </w:r>
+          </w:p>
+        </w:tc>
+        <w:tc>
+          <w:tcPr>
+            <w:tcW w:w="2020" w:type="dxa"/>
+          </w:tcPr>
+          <w:p>
+            <w:pPr>
+              <w:jc w:val="center"/>
+              <w:rPr>
+                <w:rFonts w:ascii="Times New Roman" w:hAnsi="Times New Roman" w:cs="Times New Roman"/>
+              </w:rPr>
+            </w:pPr>
+            <w:r>
+              <w:rPr>
+                <w:rFonts w:ascii="Times New Roman" w:hAnsi="Times New Roman" w:cs="Times New Roman"/>
+              </w:rPr>
+              <w:t>Playa Chica y Acceso 5</w:t>
+            </w:r>
+          </w:p>
+        </w:tc>
+        <w:tc>
+          <w:tcPr>
+            <w:tcW w:w="2925" w:type="dxa"/>
+          </w:tcPr>
+          <w:p>
+            <w:pPr>
+              <w:jc w:val="center"/>
+              <w:rPr>
+                <w:rFonts w:ascii="Times New Roman" w:hAnsi="Times New Roman" w:cs="Times New Roman"/>
+              </w:rPr>
+            </w:pPr>
+            <w:r>
+              <w:rPr>
+                <w:rFonts w:ascii="Times New Roman" w:hAnsi="Times New Roman" w:cs="Times New Roman"/>
+              </w:rPr>
+              <w:t>Todos los campos son obligatorios</w:t>
+            </w:r>
+          </w:p>
+        </w:tc>
+      </w:tr>
+      <w:tr>
+        <w:trPr>
+          <w:trHeight w:val="381"/>
+        </w:trPr>
+        <w:tc>
+          <w:tcPr>
+            <w:tcW w:w="920" w:type="dxa"/>
+          </w:tcPr>
+          <w:p>
+            <w:pPr>
+              <w:jc w:val="center"/>
+              <w:rPr>
+                <w:rFonts w:ascii="Times New Roman" w:hAnsi="Times New Roman" w:cs="Times New Roman"/>
+              </w:rPr>
+            </w:pPr>
+            <w:r>
+              <w:rPr>
+                <w:rFonts w:ascii="Times New Roman" w:hAnsi="Times New Roman" w:cs="Times New Roman"/>
+              </w:rPr>
+              <w:t>4</w:t>
+            </w:r>
+          </w:p>
+        </w:tc>
+        <w:tc>
+          <w:tcPr>
+            <w:tcW w:w="1390" w:type="dxa"/>
+          </w:tcPr>
+          <w:p>
+            <w:pPr>
+              <w:jc w:val="center"/>
+              <w:rPr>
+                <w:rFonts w:ascii="Times New Roman" w:hAnsi="Times New Roman" w:cs="Times New Roman"/>
+              </w:rPr>
+            </w:pPr>
+            <w:r>
+              <w:rPr>
+                <w:rFonts w:ascii="Times New Roman" w:hAnsi="Times New Roman" w:cs="Times New Roman"/>
+              </w:rPr>
+              <w:t>1,</w:t>
+            </w:r>
+            <w:r>
+              <w:rPr>
+                <w:rFonts w:ascii="Times New Roman" w:hAnsi="Times New Roman" w:cs="Times New Roman"/>
+              </w:rPr>
+              <w:t>5</w:t>
+            </w:r>
+            <w:r>
+              <w:rPr>
+                <w:rFonts w:ascii="Times New Roman" w:hAnsi="Times New Roman" w:cs="Times New Roman"/>
+              </w:rPr>
+              <w:t>,</w:t>
+            </w:r>
+            <w:r>
+              <w:rPr>
+                <w:rFonts w:ascii="Times New Roman" w:hAnsi="Times New Roman" w:cs="Times New Roman"/>
+              </w:rPr>
+              <w:t>9</w:t>
+            </w:r>
+          </w:p>
+        </w:tc>
+        <w:tc>
+          <w:tcPr>
+            <w:tcW w:w="1909" w:type="dxa"/>
+          </w:tcPr>
+          <w:p>
+            <w:pPr>
+              <w:jc w:val="center"/>
+              <w:rPr>
+                <w:rFonts w:ascii="Times New Roman" w:hAnsi="Times New Roman" w:cs="Times New Roman"/>
+              </w:rPr>
+            </w:pPr>
+            <w:r>
+              <w:rPr>
+                <w:rFonts w:ascii="Times New Roman" w:hAnsi="Times New Roman" w:cs="Times New Roman"/>
+              </w:rPr>
+              <w:t>Maria Belen Ceron</w:t>
+            </w:r>
+          </w:p>
+        </w:tc>
+        <w:tc>
+          <w:tcPr>
+            <w:tcW w:w="1915" w:type="dxa"/>
+          </w:tcPr>
+          <w:p>
+            <w:pPr>
+              <w:jc w:val="center"/>
+              <w:rPr>
+                <w:rFonts w:ascii="Times New Roman" w:hAnsi="Times New Roman" w:cs="Times New Roman"/>
+              </w:rPr>
+            </w:pPr>
+            <w:r>
+              <w:rPr>
+                <w:rFonts w:ascii="Times New Roman" w:hAnsi="Times New Roman" w:cs="Times New Roman"/>
+              </w:rPr>
+              <w:t>123456789012</w:t>
+            </w:r>
+          </w:p>
+        </w:tc>
+        <w:tc>
+          <w:tcPr>
+            <w:tcW w:w="2020" w:type="dxa"/>
+          </w:tcPr>
+          <w:p>
+            <w:pPr>
+              <w:jc w:val="center"/>
+              <w:rPr>
+                <w:rFonts w:ascii="Times New Roman" w:hAnsi="Times New Roman" w:cs="Times New Roman"/>
+              </w:rPr>
+            </w:pPr>
+            <w:r>
+              <w:rPr>
+                <w:rFonts w:ascii="Times New Roman" w:hAnsi="Times New Roman" w:cs="Times New Roman"/>
+              </w:rPr>
+              <w:t>Playa Chica y Acceso 5</w:t>
+            </w:r>
+          </w:p>
+        </w:tc>
+        <w:tc>
+          <w:tcPr>
+            <w:tcW w:w="2925" w:type="dxa"/>
+          </w:tcPr>
+          <w:p>
+            <w:pPr>
+              <w:jc w:val="center"/>
+              <w:rPr>
+                <w:rFonts w:ascii="Times New Roman" w:hAnsi="Times New Roman" w:cs="Times New Roman"/>
+              </w:rPr>
+            </w:pPr>
+            <w:r>
+              <w:rPr>
+                <w:rFonts w:ascii="Times New Roman" w:hAnsi="Times New Roman" w:cs="Times New Roman"/>
+              </w:rPr>
+              <w:t>Teléfono</w:t>
+            </w:r>
+            <w:r>
+              <w:rPr>
+                <w:rFonts w:ascii="Times New Roman" w:hAnsi="Times New Roman" w:cs="Times New Roman"/>
+              </w:rPr>
+              <w:t xml:space="preserve"> incorrecto</w:t>
+            </w:r>
+          </w:p>
+        </w:tc>
+      </w:tr>
+      <w:tr>
+        <w:trPr>
+          <w:trHeight w:val="381"/>
+        </w:trPr>
+        <w:tc>
+          <w:tcPr>
+            <w:tcW w:w="920" w:type="dxa"/>
+          </w:tcPr>
+          <w:p>
+            <w:pPr>
+              <w:jc w:val="center"/>
+              <w:rPr>
+                <w:rFonts w:ascii="Times New Roman" w:hAnsi="Times New Roman" w:cs="Times New Roman"/>
+              </w:rPr>
+            </w:pPr>
+            <w:r>
+              <w:rPr>
+                <w:rFonts w:ascii="Times New Roman" w:hAnsi="Times New Roman" w:cs="Times New Roman"/>
+              </w:rPr>
+              <w:t>5</w:t>
+            </w:r>
+          </w:p>
+        </w:tc>
+        <w:tc>
+          <w:tcPr>
+            <w:tcW w:w="1390" w:type="dxa"/>
+          </w:tcPr>
+          <w:p>
+            <w:pPr>
+              <w:jc w:val="center"/>
+              <w:rPr>
+                <w:rFonts w:ascii="Times New Roman" w:hAnsi="Times New Roman" w:cs="Times New Roman"/>
+              </w:rPr>
+            </w:pPr>
+            <w:r>
+              <w:rPr>
+                <w:rFonts w:ascii="Times New Roman" w:hAnsi="Times New Roman" w:cs="Times New Roman"/>
+              </w:rPr>
+              <w:t>1,</w:t>
+            </w:r>
+            <w:r>
+              <w:rPr>
+                <w:rFonts w:ascii="Times New Roman" w:hAnsi="Times New Roman" w:cs="Times New Roman"/>
+              </w:rPr>
+              <w:t>6</w:t>
+            </w:r>
+            <w:r>
+              <w:rPr>
+                <w:rFonts w:ascii="Times New Roman" w:hAnsi="Times New Roman" w:cs="Times New Roman"/>
+              </w:rPr>
+              <w:t>,</w:t>
+            </w:r>
+            <w:r>
+              <w:rPr>
+                <w:rFonts w:ascii="Times New Roman" w:hAnsi="Times New Roman" w:cs="Times New Roman"/>
+              </w:rPr>
+              <w:t>9</w:t>
+            </w:r>
+          </w:p>
+        </w:tc>
+        <w:tc>
+          <w:tcPr>
+            <w:tcW w:w="1909" w:type="dxa"/>
+          </w:tcPr>
+          <w:p>
+            <w:pPr>
+              <w:jc w:val="center"/>
+              <w:rPr>
+                <w:rFonts w:ascii="Times New Roman" w:hAnsi="Times New Roman" w:cs="Times New Roman"/>
+              </w:rPr>
+            </w:pPr>
+            <w:r>
+              <w:rPr>
+                <w:rFonts w:ascii="Times New Roman" w:hAnsi="Times New Roman" w:cs="Times New Roman"/>
+              </w:rPr>
+              <w:t>Maria Belen Ceron</w:t>
+            </w:r>
+          </w:p>
+        </w:tc>
+        <w:tc>
+          <w:tcPr>
+            <w:tcW w:w="1915" w:type="dxa"/>
+          </w:tcPr>
+          <w:p>
+            <w:pPr>
+              <w:jc w:val="center"/>
+              <w:rPr>
+                <w:rFonts w:ascii="Times New Roman" w:hAnsi="Times New Roman" w:cs="Times New Roman"/>
+              </w:rPr>
+            </w:pPr>
+            <w:r>
+              <w:rPr>
+                <w:rFonts w:ascii="Times New Roman" w:hAnsi="Times New Roman" w:cs="Times New Roman"/>
+              </w:rPr>
+              <w:t>12345</w:t>
+            </w:r>
+          </w:p>
+        </w:tc>
+        <w:tc>
+          <w:tcPr>
+            <w:tcW w:w="2020" w:type="dxa"/>
+          </w:tcPr>
+          <w:p>
+            <w:pPr>
+              <w:jc w:val="center"/>
+              <w:rPr>
+                <w:rFonts w:ascii="Times New Roman" w:hAnsi="Times New Roman" w:cs="Times New Roman"/>
+              </w:rPr>
+            </w:pPr>
+            <w:r>
+              <w:rPr>
+                <w:rFonts w:ascii="Times New Roman" w:hAnsi="Times New Roman" w:cs="Times New Roman"/>
+              </w:rPr>
+              <w:t>Playa Chica y Acceso 5</w:t>
+            </w:r>
+          </w:p>
+        </w:tc>
+        <w:tc>
+          <w:tcPr>
+            <w:tcW w:w="2925" w:type="dxa"/>
+          </w:tcPr>
+          <w:p>
+            <w:pPr>
+              <w:jc w:val="center"/>
+              <w:rPr>
+                <w:rFonts w:ascii="Times New Roman" w:hAnsi="Times New Roman" w:cs="Times New Roman"/>
+              </w:rPr>
+            </w:pPr>
+            <w:r>
+              <w:rPr>
+                <w:rFonts w:ascii="Times New Roman" w:hAnsi="Times New Roman" w:cs="Times New Roman"/>
+              </w:rPr>
+              <w:t>Teléfono incorrecto</w:t>
+            </w:r>
+          </w:p>
+        </w:tc>
+      </w:tr>
+      <w:tr>
+        <w:trPr>
+          <w:trHeight w:val="381"/>
+        </w:trPr>
+        <w:tc>
+          <w:tcPr>
+            <w:tcW w:w="920" w:type="dxa"/>
+          </w:tcPr>
+          <w:p>
+            <w:pPr>
+              <w:jc w:val="center"/>
+              <w:rPr>
+                <w:rFonts w:ascii="Times New Roman" w:hAnsi="Times New Roman" w:cs="Times New Roman"/>
+              </w:rPr>
+            </w:pPr>
+            <w:r>
+              <w:rPr>
+                <w:rFonts w:ascii="Times New Roman" w:hAnsi="Times New Roman" w:cs="Times New Roman"/>
+              </w:rPr>
+              <w:t>6</w:t>
+            </w:r>
+          </w:p>
+        </w:tc>
+        <w:tc>
+          <w:tcPr>
+            <w:tcW w:w="1390" w:type="dxa"/>
+          </w:tcPr>
+          <w:p>
+            <w:pPr>
+              <w:jc w:val="center"/>
+              <w:rPr>
+                <w:rFonts w:ascii="Times New Roman" w:hAnsi="Times New Roman" w:cs="Times New Roman"/>
+              </w:rPr>
+            </w:pPr>
+            <w:r>
+              <w:rPr>
+                <w:rFonts w:ascii="Times New Roman" w:hAnsi="Times New Roman" w:cs="Times New Roman"/>
+              </w:rPr>
+              <w:t>1,</w:t>
+            </w:r>
+            <w:r>
+              <w:rPr>
+                <w:rFonts w:ascii="Times New Roman" w:hAnsi="Times New Roman" w:cs="Times New Roman"/>
+              </w:rPr>
+              <w:t>7</w:t>
+            </w:r>
+            <w:r>
+              <w:rPr>
+                <w:rFonts w:ascii="Times New Roman" w:hAnsi="Times New Roman" w:cs="Times New Roman"/>
+              </w:rPr>
+              <w:t>,9</w:t>
+            </w:r>
+          </w:p>
+        </w:tc>
+        <w:tc>
+          <w:tcPr>
+            <w:tcW w:w="1909" w:type="dxa"/>
+          </w:tcPr>
+          <w:p>
+            <w:pPr>
+              <w:jc w:val="center"/>
+              <w:rPr>
+                <w:rFonts w:ascii="Times New Roman" w:hAnsi="Times New Roman" w:cs="Times New Roman"/>
+              </w:rPr>
+            </w:pPr>
+            <w:r>
+              <w:rPr>
+                <w:rFonts w:ascii="Times New Roman" w:hAnsi="Times New Roman" w:cs="Times New Roman"/>
+              </w:rPr>
+              <w:t>Maria Belen Ceron</w:t>
+            </w:r>
+          </w:p>
+        </w:tc>
+        <w:tc>
+          <w:tcPr>
+            <w:tcW w:w="1915" w:type="dxa"/>
+          </w:tcPr>
+          <w:p>
+            <w:pPr>
+              <w:jc w:val="center"/>
+              <w:rPr>
+                <w:rFonts w:ascii="Times New Roman" w:hAnsi="Times New Roman" w:cs="Times New Roman"/>
+              </w:rPr>
+            </w:pPr>
+            <w:r>
+              <w:rPr>
+                <w:rFonts w:ascii="Times New Roman" w:hAnsi="Times New Roman" w:cs="Times New Roman"/>
+              </w:rPr>
+              <w:t>12345</w:t>
+            </w:r>
+            <w:r>
+              <w:rPr>
+                <w:rFonts w:ascii="Times New Roman" w:hAnsi="Times New Roman" w:cs="Times New Roman"/>
+              </w:rPr>
+              <w:t>ocho</w:t>
+            </w:r>
+          </w:p>
+        </w:tc>
+        <w:tc>
+          <w:tcPr>
+            <w:tcW w:w="2020" w:type="dxa"/>
+          </w:tcPr>
+          <w:p>
+            <w:pPr>
+              <w:jc w:val="center"/>
+              <w:rPr>
+                <w:rFonts w:ascii="Times New Roman" w:hAnsi="Times New Roman" w:cs="Times New Roman"/>
+              </w:rPr>
+            </w:pPr>
+            <w:r>
+              <w:rPr>
+                <w:rFonts w:ascii="Times New Roman" w:hAnsi="Times New Roman" w:cs="Times New Roman"/>
+              </w:rPr>
+              <w:t>Playa Chica y Acceso 5</w:t>
+            </w:r>
+          </w:p>
+        </w:tc>
+        <w:tc>
+          <w:tcPr>
+            <w:tcW w:w="2925" w:type="dxa"/>
+          </w:tcPr>
+          <w:p>
+            <w:pPr>
+              <w:jc w:val="center"/>
+              <w:rPr>
+                <w:rFonts w:ascii="Times New Roman" w:hAnsi="Times New Roman" w:cs="Times New Roman"/>
+              </w:rPr>
+            </w:pPr>
+            <w:r>
+              <w:rPr>
+                <w:rFonts w:ascii="Times New Roman" w:hAnsi="Times New Roman" w:cs="Times New Roman"/>
+              </w:rPr>
+              <w:t>Teléfono incorrecto</w:t>
+            </w:r>
+          </w:p>
+        </w:tc>
+      </w:tr>
+      <w:tr>
+        <w:trPr>
+          <w:trHeight w:val="381"/>
+        </w:trPr>
+        <w:tc>
+          <w:tcPr>
+            <w:tcW w:w="920" w:type="dxa"/>
+          </w:tcPr>
+          <w:p>
+            <w:pPr>
+              <w:jc w:val="center"/>
+              <w:rPr>
+                <w:rFonts w:ascii="Times New Roman" w:hAnsi="Times New Roman" w:cs="Times New Roman"/>
+              </w:rPr>
+            </w:pPr>
+            <w:r>
+              <w:rPr>
+                <w:rFonts w:ascii="Times New Roman" w:hAnsi="Times New Roman" w:cs="Times New Roman"/>
+              </w:rPr>
+              <w:t>7</w:t>
+            </w:r>
+          </w:p>
+        </w:tc>
+        <w:tc>
+          <w:tcPr>
+            <w:tcW w:w="1390" w:type="dxa"/>
+          </w:tcPr>
+          <w:p>
+            <w:pPr>
+              <w:jc w:val="center"/>
+              <w:rPr>
+                <w:rFonts w:ascii="Times New Roman" w:hAnsi="Times New Roman" w:cs="Times New Roman"/>
+              </w:rPr>
+            </w:pPr>
+            <w:r>
+              <w:rPr>
+                <w:rFonts w:ascii="Times New Roman" w:hAnsi="Times New Roman" w:cs="Times New Roman"/>
+              </w:rPr>
+              <w:t>1,</w:t>
+            </w:r>
+            <w:r>
+              <w:rPr>
+                <w:rFonts w:ascii="Times New Roman" w:hAnsi="Times New Roman" w:cs="Times New Roman"/>
+              </w:rPr>
+              <w:t>8</w:t>
+            </w:r>
+            <w:r>
+              <w:rPr>
+                <w:rFonts w:ascii="Times New Roman" w:hAnsi="Times New Roman" w:cs="Times New Roman"/>
+              </w:rPr>
+              <w:t>,9</w:t>
+            </w:r>
+          </w:p>
+        </w:tc>
+        <w:tc>
+          <w:tcPr>
+            <w:tcW w:w="1909" w:type="dxa"/>
+          </w:tcPr>
+          <w:p>
+            <w:pPr>
+              <w:jc w:val="center"/>
+              <w:rPr>
+                <w:rFonts w:ascii="Times New Roman" w:hAnsi="Times New Roman" w:cs="Times New Roman"/>
+              </w:rPr>
+            </w:pPr>
+            <w:r>
+              <w:rPr>
+                <w:rFonts w:ascii="Times New Roman" w:hAnsi="Times New Roman" w:cs="Times New Roman"/>
+              </w:rPr>
+              <w:t>Maria Belen Ceron</w:t>
+            </w:r>
+          </w:p>
+        </w:tc>
+        <w:tc>
+          <w:tcPr>
+            <w:tcW w:w="1915" w:type="dxa"/>
+          </w:tcPr>
+          <w:p>
+            <w:pPr>
+              <w:jc w:val="center"/>
+              <w:rPr>
+                <w:rFonts w:ascii="Times New Roman" w:hAnsi="Times New Roman" w:cs="Times New Roman"/>
+              </w:rPr>
+            </w:pPr>
+            <w:r>
+              <w:rPr>
+                <w:rFonts w:ascii="Times New Roman" w:hAnsi="Times New Roman" w:cs="Times New Roman"/>
+              </w:rPr>
+              <w:t>-</w:t>
+            </w:r>
+          </w:p>
+        </w:tc>
+        <w:tc>
+          <w:tcPr>
+            <w:tcW w:w="2020" w:type="dxa"/>
+          </w:tcPr>
+          <w:p>
+            <w:pPr>
+              <w:jc w:val="center"/>
+              <w:rPr>
+                <w:rFonts w:ascii="Times New Roman" w:hAnsi="Times New Roman" w:cs="Times New Roman"/>
+              </w:rPr>
+            </w:pPr>
+            <w:r>
+              <w:rPr>
+                <w:rFonts w:ascii="Times New Roman" w:hAnsi="Times New Roman" w:cs="Times New Roman"/>
+              </w:rPr>
+              <w:t>Playa Chica y Acceso 5</w:t>
+            </w:r>
+          </w:p>
+        </w:tc>
+        <w:tc>
+          <w:tcPr>
+            <w:tcW w:w="2925" w:type="dxa"/>
+          </w:tcPr>
+          <w:p>
+            <w:pPr>
+              <w:jc w:val="center"/>
+              <w:rPr>
+                <w:rFonts w:ascii="Times New Roman" w:hAnsi="Times New Roman" w:cs="Times New Roman"/>
+              </w:rPr>
+            </w:pPr>
+            <w:r>
+              <w:rPr>
+                <w:rFonts w:ascii="Times New Roman" w:hAnsi="Times New Roman" w:cs="Times New Roman"/>
+              </w:rPr>
+              <w:t>Todos los campos son obligatorios</w:t>
+            </w:r>
+          </w:p>
+        </w:tc>
+      </w:tr>
+      <w:tr>
+        <w:trPr>
+          <w:trHeight w:val="381"/>
+        </w:trPr>
+        <w:tc>
+          <w:tcPr>
+            <w:tcW w:w="920" w:type="dxa"/>
+          </w:tcPr>
+          <w:p>
+            <w:pPr>
+              <w:jc w:val="center"/>
+              <w:rPr>
+                <w:rFonts w:ascii="Times New Roman" w:hAnsi="Times New Roman" w:cs="Times New Roman"/>
+              </w:rPr>
+            </w:pPr>
+            <w:r>
+              <w:rPr>
+                <w:rFonts w:ascii="Times New Roman" w:hAnsi="Times New Roman" w:cs="Times New Roman"/>
+              </w:rPr>
+              <w:t>8</w:t>
+            </w:r>
+          </w:p>
+        </w:tc>
+        <w:tc>
+          <w:tcPr>
+            <w:tcW w:w="1390" w:type="dxa"/>
+          </w:tcPr>
+          <w:p>
+            <w:pPr>
+              <w:jc w:val="center"/>
+              <w:rPr>
+                <w:rFonts w:ascii="Times New Roman" w:hAnsi="Times New Roman" w:cs="Times New Roman"/>
+              </w:rPr>
+            </w:pPr>
+            <w:r>
+              <w:rPr>
+                <w:rFonts w:ascii="Times New Roman" w:hAnsi="Times New Roman" w:cs="Times New Roman"/>
+              </w:rPr>
+              <w:t>1,</w:t>
+            </w:r>
+            <w:r>
+              <w:rPr>
+                <w:rFonts w:ascii="Times New Roman" w:hAnsi="Times New Roman" w:cs="Times New Roman"/>
+              </w:rPr>
+              <w:t>4</w:t>
+            </w:r>
+            <w:r>
+              <w:rPr>
+                <w:rFonts w:ascii="Times New Roman" w:hAnsi="Times New Roman" w:cs="Times New Roman"/>
+              </w:rPr>
+              <w:t>,</w:t>
+            </w:r>
+            <w:r>
+              <w:rPr>
+                <w:rFonts w:ascii="Times New Roman" w:hAnsi="Times New Roman" w:cs="Times New Roman"/>
+              </w:rPr>
+              <w:t>10</w:t>
+            </w:r>
+          </w:p>
+        </w:tc>
+        <w:tc>
+          <w:tcPr>
+            <w:tcW w:w="1909" w:type="dxa"/>
+          </w:tcPr>
+          <w:p>
+            <w:pPr>
+              <w:jc w:val="center"/>
+              <w:rPr>
+                <w:rFonts w:ascii="Times New Roman" w:hAnsi="Times New Roman" w:cs="Times New Roman"/>
+              </w:rPr>
+            </w:pPr>
+            <w:r>
+              <w:rPr>
+                <w:rFonts w:ascii="Times New Roman" w:hAnsi="Times New Roman" w:cs="Times New Roman"/>
+              </w:rPr>
+              <w:t>Maria Belen Ceron</w:t>
+            </w:r>
+          </w:p>
+        </w:tc>
+        <w:tc>
+          <w:tcPr>
+            <w:tcW w:w="1915" w:type="dxa"/>
+          </w:tcPr>
+          <w:p>
+            <w:pPr>
+              <w:jc w:val="center"/>
+              <w:rPr>
+                <w:rFonts w:ascii="Times New Roman" w:hAnsi="Times New Roman" w:cs="Times New Roman"/>
+              </w:rPr>
+            </w:pPr>
+            <w:r>
+              <w:rPr>
+                <w:rFonts w:ascii="Times New Roman" w:hAnsi="Times New Roman" w:cs="Times New Roman"/>
+              </w:rPr>
+              <w:t>0997702037</w:t>
+            </w:r>
+          </w:p>
+        </w:tc>
+        <w:tc>
+          <w:tcPr>
+            <w:tcW w:w="2020" w:type="dxa"/>
+          </w:tcPr>
+          <w:p>
+            <w:pPr>
+              <w:jc w:val="center"/>
+              <w:rPr>
+                <w:rFonts w:ascii="Times New Roman" w:hAnsi="Times New Roman" w:cs="Times New Roman"/>
+              </w:rPr>
+            </w:pPr>
+            <w:r>
+              <w:rPr>
+                <w:rFonts w:ascii="Times New Roman" w:hAnsi="Times New Roman" w:cs="Times New Roman"/>
+              </w:rPr>
+              <w:t>-</w:t>
+            </w:r>
+          </w:p>
+        </w:tc>
+        <w:tc>
+          <w:tcPr>
+            <w:tcW w:w="2925" w:type="dxa"/>
+          </w:tcPr>
+          <w:p>
+            <w:pPr>
+              <w:jc w:val="center"/>
+              <w:rPr>
+                <w:rFonts w:ascii="Times New Roman" w:hAnsi="Times New Roman" w:cs="Times New Roman"/>
+              </w:rPr>
+            </w:pPr>
+            <w:r>
+              <w:rPr>
+                <w:rFonts w:ascii="Times New Roman" w:hAnsi="Times New Roman" w:cs="Times New Roman"/>
+              </w:rPr>
+              <w:t>Todos los campos son obligatorios</w:t>
+            </w:r>
+          </w:p>
+        </w:tc>
+      </w:tr>
+    </w:tbl>
+    <w:p>
+      <w:pPr>
+        <w:rPr>
+          <w:b/>
+        </w:rPr>
+      </w:pPr>
+      <w:r>
+        <w:rPr>
+          <w:b/>
+        </w:rPr>
+        <w:t>Casos de prueba</w:t>
+      </w:r>
+    </w:p>
+    <w:p/>
+    <w:p>
+      <w:pPr>
+        <w:rPr>
+          <w:b/>
+        </w:rPr>
+      </w:pPr>
+      <w:r>
+        <w:rPr>
+          <w:b/>
+        </w:rPr>
+        <w:br w:type="page"/>
+      </w:r>
+    </w:p>
+    <w:p>
+      <w:pPr>
+        <w:rPr>
+          <w:b/>
+        </w:rPr>
+      </w:pPr>
+      <w:r>
+        <w:rPr>
+          <w:b/>
+        </w:rPr>
+        <w:lastRenderedPageBreak/>
+        <w:t>Caso de prueba 1</w:t>
+      </w:r>
+    </w:p>
+    <w:p>
+      <w:pPr>
+        <w:jc w:val="center"/>
+      </w:pPr>
+      <w:r>
+        <w:rPr>
+          <w:noProof/>
+        </w:rPr>
+        <w:drawing>
+          <wp:inline distT="0" distB="0" distL="0" distR="0" wp14:anchorId="078BF60E" wp14:editId="688E1A66">
+            <wp:extent cx="2697480" cy="2159190"/>
+            <wp:effectExtent l="0" t="0" r="7620" b="0"/>
+            <wp:docPr id="5" name="Imagen 5" descr="Interfaz de usuario gráfica, Aplicación&#10;&#10;Descripción generada automáticamente"/>
+            <wp:cNvGraphicFramePr>
+              <a:graphicFrameLocks xmlns:a="http://schemas.openxmlformats.org/drawingml/2006/main" noChangeAspect="1"/>
+            </wp:cNvGraphicFramePr>
+            <a:graphic xmlns:a="http://schemas.openxmlformats.org/drawingml/2006/main">
+              <a:graphicData uri="http://schemas.openxmlformats.org/drawingml/2006/picture">
+                <pic:pic xmlns:pic="http://schemas.openxmlformats.org/drawingml/2006/picture">
+                  <pic:nvPicPr>
+                    <pic:cNvPr id="5" name="Imagen 5" descr="Interfaz de usuario gráfica, Aplicación&#10;&#10;Descripción generada automáticamente"/>
+                    <pic:cNvPicPr/>
+                  </pic:nvPicPr>
+                  <pic:blipFill>
+                    <a:blip r:embed="rId9"/>
+                    <a:stretch>
+                      <a:fillRect/>
+                    </a:stretch>
+                  </pic:blipFill>
+                  <pic:spPr>
+                    <a:xfrm>
+                      <a:off x="0" y="0"/>
+                      <a:ext cx="2705119" cy="2165305"/>
+                    </a:xfrm>
+                    <a:prstGeom prst="rect">
+                      <a:avLst/>
+                    </a:prstGeom>
+                  </pic:spPr>
+                </pic:pic>
+              </a:graphicData>
+            </a:graphic>
+          </wp:inline>
+        </w:drawing>
+      </w:r>
+      <w:r>
+        <w:rPr>
+          <w:noProof/>
+        </w:rPr>
+        <w:drawing>
+          <wp:inline distT="0" distB="0" distL="0" distR="0" wp14:anchorId="7BB94037" wp14:editId="5A162BD2">
+            <wp:extent cx="4122420" cy="1885726"/>
+            <wp:effectExtent l="0" t="0" r="0" b="635"/>
+            <wp:docPr id="6" name="Imagen 6" descr="Imagen que contiene Interfaz de usuario gráfica&#10;&#10;Descripción generada automáticamente"/>
+            <wp:cNvGraphicFramePr>
+              <a:graphicFrameLocks xmlns:a="http://schemas.openxmlformats.org/drawingml/2006/main" noChangeAspect="1"/>
+            </wp:cNvGraphicFramePr>
+            <a:graphic xmlns:a="http://schemas.openxmlformats.org/drawingml/2006/main">
+              <a:graphicData uri="http://schemas.openxmlformats.org/drawingml/2006/picture">
+                <pic:pic xmlns:pic="http://schemas.openxmlformats.org/drawingml/2006/picture">
+                  <pic:nvPicPr>
+                    <pic:cNvPr id="6" name="Imagen 6" descr="Imagen que contiene Interfaz de usuario gráfica&#10;&#10;Descripción generada automáticamente"/>
+                    <pic:cNvPicPr/>
+                  </pic:nvPicPr>
+                  <pic:blipFill>
+                    <a:blip r:embed="rId10"/>
+                    <a:stretch>
+                      <a:fillRect/>
+                    </a:stretch>
+                  </pic:blipFill>
+                  <pic:spPr>
+                    <a:xfrm>
+                      <a:off x="0" y="0"/>
+                      <a:ext cx="4126964" cy="1887804"/>
                     </a:xfrm>
                     <a:prstGeom prst="rect">
                       <a:avLst/>
@@ -1124,19 +3072,17 @@
     </w:p>
     <w:p>
       <w:pPr>
-        <w:rPr>
-          <w:b/>
-        </w:rPr>
+        <w:jc w:val="center"/>
       </w:pPr>
       <w:r>
         <w:rPr>
           <w:noProof/>
         </w:rPr>
         <w:drawing>
-          <wp:inline distT="0" distB="0" distL="0" distR="0" wp14:anchorId="7F97ADB4" wp14:editId="6890B688">
-            <wp:extent cx="5400040" cy="2672715"/>
-            <wp:effectExtent l="0" t="0" r="0" b="0"/>
-            <wp:docPr id="2" name="Imagen 2"/>
+          <wp:inline distT="0" distB="0" distL="0" distR="0" wp14:anchorId="4B13E7C9" wp14:editId="4375B1CF">
+            <wp:extent cx="3722503" cy="3139440"/>
+            <wp:effectExtent l="0" t="0" r="0" b="3810"/>
+            <wp:docPr id="7" name="Imagen 7" descr="Imagen que contiene Interfaz de usuario gráfica&#10;&#10;Descripción generada automáticamente"/>
             <wp:cNvGraphicFramePr>
               <a:graphicFrameLocks xmlns:a="http://schemas.openxmlformats.org/drawingml/2006/main" noChangeAspect="1"/>
             </wp:cNvGraphicFramePr>
@@ -1144,11 +3090,11 @@
               <a:graphicData uri="http://schemas.openxmlformats.org/drawingml/2006/picture">
                 <pic:pic xmlns:pic="http://schemas.openxmlformats.org/drawingml/2006/picture">
                   <pic:nvPicPr>
-                    <pic:cNvPr id="1" name=""/>
+                    <pic:cNvPr id="7" name="Imagen 7" descr="Imagen que contiene Interfaz de usuario gráfica&#10;&#10;Descripción generada automáticamente"/>
                     <pic:cNvPicPr/>
                   </pic:nvPicPr>
                   <pic:blipFill>
-                    <a:blip r:embed="rId6"/>
+                    <a:blip r:embed="rId11"/>
                     <a:stretch>
                       <a:fillRect/>
                     </a:stretch>
@@ -1156,7 +3102,7 @@
                   <pic:spPr>
                     <a:xfrm>
                       <a:off x="0" y="0"/>
-                      <a:ext cx="5400040" cy="2672715"/>
+                      <a:ext cx="3733757" cy="3148932"/>
                     </a:xfrm>
                     <a:prstGeom prst="rect">
                       <a:avLst/>
@@ -1169,6 +3115,424 @@
         </w:drawing>
       </w:r>
     </w:p>
+    <w:p/>
+    <w:p/>
+    <w:p>
+      <w:r>
+        <w:rPr>
+          <w:b/>
+        </w:rPr>
+        <w:lastRenderedPageBreak/>
+        <w:t xml:space="preserve">Caso de prueba </w:t>
+      </w:r>
+      <w:r>
+        <w:rPr>
+          <w:b/>
+        </w:rPr>
+        <w:t>3</w:t>
+      </w:r>
+    </w:p>
+    <w:p>
+      <w:pPr>
+        <w:jc w:val="center"/>
+      </w:pPr>
+      <w:r>
+        <w:rPr>
+          <w:noProof/>
+        </w:rPr>
+        <w:drawing>
+          <wp:inline distT="0" distB="0" distL="0" distR="0" wp14:anchorId="6F6728A5" wp14:editId="497132F5">
+            <wp:extent cx="3600000" cy="3192332"/>
+            <wp:effectExtent l="0" t="0" r="635" b="8255"/>
+            <wp:docPr id="8" name="Imagen 8" descr="Interfaz de usuario gráfica&#10;&#10;Descripción generada automáticamente"/>
+            <wp:cNvGraphicFramePr>
+              <a:graphicFrameLocks xmlns:a="http://schemas.openxmlformats.org/drawingml/2006/main" noChangeAspect="1"/>
+            </wp:cNvGraphicFramePr>
+            <a:graphic xmlns:a="http://schemas.openxmlformats.org/drawingml/2006/main">
+              <a:graphicData uri="http://schemas.openxmlformats.org/drawingml/2006/picture">
+                <pic:pic xmlns:pic="http://schemas.openxmlformats.org/drawingml/2006/picture">
+                  <pic:nvPicPr>
+                    <pic:cNvPr id="8" name="Imagen 8" descr="Interfaz de usuario gráfica&#10;&#10;Descripción generada automáticamente"/>
+                    <pic:cNvPicPr/>
+                  </pic:nvPicPr>
+                  <pic:blipFill>
+                    <a:blip r:embed="rId12"/>
+                    <a:stretch>
+                      <a:fillRect/>
+                    </a:stretch>
+                  </pic:blipFill>
+                  <pic:spPr>
+                    <a:xfrm>
+                      <a:off x="0" y="0"/>
+                      <a:ext cx="3600000" cy="3192332"/>
+                    </a:xfrm>
+                    <a:prstGeom prst="rect">
+                      <a:avLst/>
+                    </a:prstGeom>
+                  </pic:spPr>
+                </pic:pic>
+              </a:graphicData>
+            </a:graphic>
+          </wp:inline>
+        </w:drawing>
+      </w:r>
+    </w:p>
+    <w:p>
+      <w:r>
+        <w:rPr>
+          <w:b/>
+        </w:rPr>
+        <w:t xml:space="preserve">Caso de prueba </w:t>
+      </w:r>
+      <w:r>
+        <w:rPr>
+          <w:b/>
+        </w:rPr>
+        <w:t>4</w:t>
+      </w:r>
+    </w:p>
+    <w:p>
+      <w:pPr>
+        <w:jc w:val="center"/>
+      </w:pPr>
+      <w:r>
+        <w:rPr>
+          <w:noProof/>
+        </w:rPr>
+        <w:drawing>
+          <wp:inline distT="0" distB="0" distL="0" distR="0" wp14:anchorId="1C416AD8" wp14:editId="63CBEF1D">
+            <wp:extent cx="3600000" cy="3223237"/>
+            <wp:effectExtent l="0" t="0" r="635" b="0"/>
+            <wp:docPr id="9" name="Imagen 9" descr="Interfaz de usuario gráfica&#10;&#10;Descripción generada automáticamente con confianza media"/>
+            <wp:cNvGraphicFramePr>
+              <a:graphicFrameLocks xmlns:a="http://schemas.openxmlformats.org/drawingml/2006/main" noChangeAspect="1"/>
+            </wp:cNvGraphicFramePr>
+            <a:graphic xmlns:a="http://schemas.openxmlformats.org/drawingml/2006/main">
+              <a:graphicData uri="http://schemas.openxmlformats.org/drawingml/2006/picture">
+                <pic:pic xmlns:pic="http://schemas.openxmlformats.org/drawingml/2006/picture">
+                  <pic:nvPicPr>
+                    <pic:cNvPr id="9" name="Imagen 9" descr="Interfaz de usuario gráfica&#10;&#10;Descripción generada automáticamente con confianza media"/>
+                    <pic:cNvPicPr/>
+                  </pic:nvPicPr>
+                  <pic:blipFill>
+                    <a:blip r:embed="rId13"/>
+                    <a:stretch>
+                      <a:fillRect/>
+                    </a:stretch>
+                  </pic:blipFill>
+                  <pic:spPr>
+                    <a:xfrm>
+                      <a:off x="0" y="0"/>
+                      <a:ext cx="3600000" cy="3223237"/>
+                    </a:xfrm>
+                    <a:prstGeom prst="rect">
+                      <a:avLst/>
+                    </a:prstGeom>
+                  </pic:spPr>
+                </pic:pic>
+              </a:graphicData>
+            </a:graphic>
+          </wp:inline>
+        </w:drawing>
+      </w:r>
+    </w:p>
+    <w:p>
+      <w:pPr>
+        <w:rPr>
+          <w:b/>
+        </w:rPr>
+      </w:pPr>
+    </w:p>
+    <w:p>
+      <w:pPr>
+        <w:rPr>
+          <w:b/>
+        </w:rPr>
+      </w:pPr>
+    </w:p>
+    <w:p>
+      <w:pPr>
+        <w:rPr>
+          <w:b/>
+        </w:rPr>
+      </w:pPr>
+    </w:p>
+    <w:p>
+      <w:pPr>
+        <w:rPr>
+          <w:b/>
+        </w:rPr>
+      </w:pPr>
+    </w:p>
+    <w:p>
+      <w:pPr>
+        <w:rPr>
+          <w:b/>
+        </w:rPr>
+      </w:pPr>
+    </w:p>
+    <w:p>
+      <w:r>
+        <w:rPr>
+          <w:b/>
+        </w:rPr>
+        <w:lastRenderedPageBreak/>
+        <w:t xml:space="preserve">Caso de prueba </w:t>
+      </w:r>
+      <w:r>
+        <w:rPr>
+          <w:b/>
+        </w:rPr>
+        <w:t>5</w:t>
+      </w:r>
+    </w:p>
+    <w:p>
+      <w:pPr>
+        <w:jc w:val="center"/>
+      </w:pPr>
+      <w:r>
+        <w:rPr>
+          <w:noProof/>
+        </w:rPr>
+        <w:drawing>
+          <wp:inline distT="0" distB="0" distL="0" distR="0" wp14:anchorId="4F817E15" wp14:editId="64367AE0">
+            <wp:extent cx="3600000" cy="3292239"/>
+            <wp:effectExtent l="0" t="0" r="635" b="3810"/>
+            <wp:docPr id="10" name="Imagen 10" descr="Interfaz de usuario gráfica&#10;&#10;Descripción generada automáticamente"/>
+            <wp:cNvGraphicFramePr>
+              <a:graphicFrameLocks xmlns:a="http://schemas.openxmlformats.org/drawingml/2006/main" noChangeAspect="1"/>
+            </wp:cNvGraphicFramePr>
+            <a:graphic xmlns:a="http://schemas.openxmlformats.org/drawingml/2006/main">
+              <a:graphicData uri="http://schemas.openxmlformats.org/drawingml/2006/picture">
+                <pic:pic xmlns:pic="http://schemas.openxmlformats.org/drawingml/2006/picture">
+                  <pic:nvPicPr>
+                    <pic:cNvPr id="10" name="Imagen 10" descr="Interfaz de usuario gráfica&#10;&#10;Descripción generada automáticamente"/>
+                    <pic:cNvPicPr/>
+                  </pic:nvPicPr>
+                  <pic:blipFill>
+                    <a:blip r:embed="rId14"/>
+                    <a:stretch>
+                      <a:fillRect/>
+                    </a:stretch>
+                  </pic:blipFill>
+                  <pic:spPr>
+                    <a:xfrm>
+                      <a:off x="0" y="0"/>
+                      <a:ext cx="3600000" cy="3292239"/>
+                    </a:xfrm>
+                    <a:prstGeom prst="rect">
+                      <a:avLst/>
+                    </a:prstGeom>
+                  </pic:spPr>
+                </pic:pic>
+              </a:graphicData>
+            </a:graphic>
+          </wp:inline>
+        </w:drawing>
+      </w:r>
+    </w:p>
+    <w:p>
+      <w:r>
+        <w:rPr>
+          <w:b/>
+        </w:rPr>
+        <w:t xml:space="preserve">Caso de prueba </w:t>
+      </w:r>
+      <w:r>
+        <w:rPr>
+          <w:b/>
+        </w:rPr>
+        <w:t>6</w:t>
+      </w:r>
+    </w:p>
+    <w:p>
+      <w:pPr>
+        <w:jc w:val="center"/>
+      </w:pPr>
+      <w:r>
+        <w:rPr>
+          <w:noProof/>
+        </w:rPr>
+        <w:drawing>
+          <wp:inline distT="0" distB="0" distL="0" distR="0" wp14:anchorId="26D517BB" wp14:editId="2DCADCBB">
+            <wp:extent cx="3600000" cy="3252446"/>
+            <wp:effectExtent l="0" t="0" r="635" b="5715"/>
+            <wp:docPr id="11" name="Imagen 11" descr="Interfaz de usuario gráfica&#10;&#10;Descripción generada automáticamente"/>
+            <wp:cNvGraphicFramePr>
+              <a:graphicFrameLocks xmlns:a="http://schemas.openxmlformats.org/drawingml/2006/main" noChangeAspect="1"/>
+            </wp:cNvGraphicFramePr>
+            <a:graphic xmlns:a="http://schemas.openxmlformats.org/drawingml/2006/main">
+              <a:graphicData uri="http://schemas.openxmlformats.org/drawingml/2006/picture">
+                <pic:pic xmlns:pic="http://schemas.openxmlformats.org/drawingml/2006/picture">
+                  <pic:nvPicPr>
+                    <pic:cNvPr id="11" name="Imagen 11" descr="Interfaz de usuario gráfica&#10;&#10;Descripción generada automáticamente"/>
+                    <pic:cNvPicPr/>
+                  </pic:nvPicPr>
+                  <pic:blipFill>
+                    <a:blip r:embed="rId15"/>
+                    <a:stretch>
+                      <a:fillRect/>
+                    </a:stretch>
+                  </pic:blipFill>
+                  <pic:spPr>
+                    <a:xfrm>
+                      <a:off x="0" y="0"/>
+                      <a:ext cx="3600000" cy="3252446"/>
+                    </a:xfrm>
+                    <a:prstGeom prst="rect">
+                      <a:avLst/>
+                    </a:prstGeom>
+                  </pic:spPr>
+                </pic:pic>
+              </a:graphicData>
+            </a:graphic>
+          </wp:inline>
+        </w:drawing>
+      </w:r>
+    </w:p>
+    <w:p/>
+    <w:p>
+      <w:pPr>
+        <w:rPr>
+          <w:b/>
+        </w:rPr>
+      </w:pPr>
+      <w:r>
+        <w:rPr>
+          <w:b/>
+        </w:rPr>
+        <w:br w:type="page"/>
+      </w:r>
+    </w:p>
+    <w:p>
+      <w:r>
+        <w:rPr>
+          <w:b/>
+        </w:rPr>
+        <w:lastRenderedPageBreak/>
+        <w:t xml:space="preserve">Caso de prueba </w:t>
+      </w:r>
+      <w:r>
+        <w:rPr>
+          <w:b/>
+        </w:rPr>
+        <w:t>7</w:t>
+      </w:r>
+    </w:p>
+    <w:p>
+      <w:pPr>
+        <w:jc w:val="center"/>
+      </w:pPr>
+      <w:r>
+        <w:rPr>
+          <w:noProof/>
+        </w:rPr>
+        <w:drawing>
+          <wp:inline distT="0" distB="0" distL="0" distR="0" wp14:anchorId="6D9E3F45" wp14:editId="4B315830">
+            <wp:extent cx="3600000" cy="3172437"/>
+            <wp:effectExtent l="0" t="0" r="635" b="9525"/>
+            <wp:docPr id="12" name="Imagen 12" descr="Interfaz de usuario gráfica&#10;&#10;Descripción generada automáticamente con confianza media"/>
+            <wp:cNvGraphicFramePr>
+              <a:graphicFrameLocks xmlns:a="http://schemas.openxmlformats.org/drawingml/2006/main" noChangeAspect="1"/>
+            </wp:cNvGraphicFramePr>
+            <a:graphic xmlns:a="http://schemas.openxmlformats.org/drawingml/2006/main">
+              <a:graphicData uri="http://schemas.openxmlformats.org/drawingml/2006/picture">
+                <pic:pic xmlns:pic="http://schemas.openxmlformats.org/drawingml/2006/picture">
+                  <pic:nvPicPr>
+                    <pic:cNvPr id="12" name="Imagen 12" descr="Interfaz de usuario gráfica&#10;&#10;Descripción generada automáticamente con confianza media"/>
+                    <pic:cNvPicPr/>
+                  </pic:nvPicPr>
+                  <pic:blipFill>
+                    <a:blip r:embed="rId16"/>
+                    <a:stretch>
+                      <a:fillRect/>
+                    </a:stretch>
+                  </pic:blipFill>
+                  <pic:spPr>
+                    <a:xfrm>
+                      <a:off x="0" y="0"/>
+                      <a:ext cx="3600000" cy="3172437"/>
+                    </a:xfrm>
+                    <a:prstGeom prst="rect">
+                      <a:avLst/>
+                    </a:prstGeom>
+                  </pic:spPr>
+                </pic:pic>
+              </a:graphicData>
+            </a:graphic>
+          </wp:inline>
+        </w:drawing>
+      </w:r>
+    </w:p>
+    <w:p>
+      <w:pPr>
+        <w:rPr>
+          <w:b/>
+        </w:rPr>
+      </w:pPr>
+      <w:r>
+        <w:rPr>
+          <w:b/>
+        </w:rPr>
+        <w:t xml:space="preserve">Caso de prueba </w:t>
+      </w:r>
+      <w:r>
+        <w:rPr>
+          <w:b/>
+        </w:rPr>
+        <w:t>8</w:t>
+      </w:r>
+    </w:p>
+    <w:p>
+      <w:pPr>
+        <w:jc w:val="center"/>
+      </w:pPr>
+      <w:r>
+        <w:rPr>
+          <w:noProof/>
+        </w:rPr>
+        <w:drawing>
+          <wp:inline distT="0" distB="0" distL="0" distR="0" wp14:anchorId="03EF2B48" wp14:editId="0F578E9A">
+            <wp:extent cx="3600000" cy="3245673"/>
+            <wp:effectExtent l="0" t="0" r="635" b="0"/>
+            <wp:docPr id="13" name="Imagen 13" descr="Interfaz de usuario gráfica, Aplicación&#10;&#10;Descripción generada automáticamente"/>
+            <wp:cNvGraphicFramePr>
+              <a:graphicFrameLocks xmlns:a="http://schemas.openxmlformats.org/drawingml/2006/main" noChangeAspect="1"/>
+            </wp:cNvGraphicFramePr>
+            <a:graphic xmlns:a="http://schemas.openxmlformats.org/drawingml/2006/main">
+              <a:graphicData uri="http://schemas.openxmlformats.org/drawingml/2006/picture">
+                <pic:pic xmlns:pic="http://schemas.openxmlformats.org/drawingml/2006/picture">
+                  <pic:nvPicPr>
+                    <pic:cNvPr id="13" name="Imagen 13" descr="Interfaz de usuario gráfica, Aplicación&#10;&#10;Descripción generada automáticamente"/>
+                    <pic:cNvPicPr/>
+                  </pic:nvPicPr>
+                  <pic:blipFill>
+                    <a:blip r:embed="rId17"/>
+                    <a:stretch>
+                      <a:fillRect/>
+                    </a:stretch>
+                  </pic:blipFill>
+                  <pic:spPr>
+                    <a:xfrm>
+                      <a:off x="0" y="0"/>
+                      <a:ext cx="3600000" cy="3245673"/>
+                    </a:xfrm>
+                    <a:prstGeom prst="rect">
+                      <a:avLst/>
+                    </a:prstGeom>
+                  </pic:spPr>
+                </pic:pic>
+              </a:graphicData>
+            </a:graphic>
+          </wp:inline>
+        </w:drawing>
+      </w:r>
+    </w:p>
+    <w:p>
+      <w:pPr>
+        <w:jc w:val="center"/>
+      </w:pPr>
+    </w:p>
     <w:sectPr>
       <w:pgSz w:w="11906" w:h="16838"/>
       <w:pgMar w:top="1417" w:right="1701" w:bottom="1417" w:left="1701" w:header="708" w:footer="708" w:gutter="0"/>
@@ -1177,6 +3541,56 @@
     </w:sectPr>
   </w:body>
 </w:document>
+</file>
+
+<file path=word/endnotes.xml><?xml version="1.0" encoding="utf-8"?>
+<w:endnotes xmlns:wpc="http://schemas.microsoft.com/office/word/2010/wordprocessingCanvas" xmlns:cx="http://schemas.microsoft.com/office/drawing/2014/chartex" xmlns:cx1="http://schemas.microsoft.com/office/drawing/2015/9/8/chartex" xmlns:cx2="http://schemas.microsoft.com/office/drawing/2015/10/21/chartex" xmlns:cx3="http://schemas.microsoft.com/office/drawing/2016/5/9/chartex" xmlns:cx4="http://schemas.microsoft.com/office/drawing/2016/5/10/chartex" xmlns:cx5="http://schemas.microsoft.com/office/drawing/2016/5/11/chartex" xmlns:cx6="http://schemas.microsoft.com/office/drawing/2016/5/12/chartex" xmlns:cx7="http://schemas.microsoft.com/office/drawing/2016/5/13/chartex" xmlns:cx8="http://schemas.microsoft.com/office/drawing/2016/5/14/chartex" xmlns:mc="http://schemas.openxmlformats.org/markup-compatibility/2006" xmlns:aink="http://schemas.microsoft.com/office/drawing/2016/ink" xmlns:am3d="http://schemas.microsoft.com/office/drawing/2017/model3d" xmlns:o="urn:schemas-microsoft-com:office:office" xmlns:r="http://schemas.openxmlformats.org/officeDocument/2006/relationships" xmlns:m="http://schemas.openxmlformats.org/officeDocument/2006/math" xmlns:v="urn:schemas-microsoft-com:vml" xmlns:wp14="http://schemas.microsoft.com/office/word/2010/wordprocessingDrawing" xmlns:wp="http://schemas.openxmlformats.org/drawingml/2006/wordprocessingDrawing" xmlns:w10="urn:schemas-microsoft-com:office:word" xmlns:w="http://schemas.openxmlformats.org/wordprocessingml/2006/main" xmlns:w14="http://schemas.microsoft.com/office/word/2010/wordml" xmlns:w15="http://schemas.microsoft.com/office/word/2012/wordml" xmlns:w16cex="http://schemas.microsoft.com/office/word/2018/wordml/cex" xmlns:w16cid="http://schemas.microsoft.com/office/word/2016/wordml/cid" xmlns:w16="http://schemas.microsoft.com/office/word/2018/wordml" xmlns:w16sdtdh="http://schemas.microsoft.com/office/word/2020/wordml/sdtdatahash" xmlns:w16se="http://schemas.microsoft.com/office/word/2015/wordml/symex" xmlns:wpg="http://schemas.microsoft.com/office/word/2010/wordprocessingGroup" xmlns:wpi="http://schemas.microsoft.com/office/word/2010/wordprocessingInk" xmlns:wne="http://schemas.microsoft.com/office/word/2006/wordml" xmlns:wps="http://schemas.microsoft.com/office/word/2010/wordprocessingShape" mc:Ignorable="w14 w15 w16se w16cid w16 w16cex w16sdtdh wp14">
+  <w:endnote w:type="separator" w:id="-1">
+    <w:p>
+      <w:pPr>
+        <w:spacing w:after="0" w:line="240" w:lineRule="auto"/>
+      </w:pPr>
+      <w:r>
+        <w:separator/>
+      </w:r>
+    </w:p>
+  </w:endnote>
+  <w:endnote w:type="continuationSeparator" w:id="0">
+    <w:p>
+      <w:pPr>
+        <w:spacing w:after="0" w:line="240" w:lineRule="auto"/>
+      </w:pPr>
+      <w:r>
+        <w:continuationSeparator/>
+      </w:r>
+    </w:p>
+  </w:endnote>
+</w:endnotes>
+</file>
+
+<file path=word/footnotes.xml><?xml version="1.0" encoding="utf-8"?>
+<w:footnotes xmlns:wpc="http://schemas.microsoft.com/office/word/2010/wordprocessingCanvas" xmlns:cx="http://schemas.microsoft.com/office/drawing/2014/chartex" xmlns:cx1="http://schemas.microsoft.com/office/drawing/2015/9/8/chartex" xmlns:cx2="http://schemas.microsoft.com/office/drawing/2015/10/21/chartex" xmlns:cx3="http://schemas.microsoft.com/office/drawing/2016/5/9/chartex" xmlns:cx4="http://schemas.microsoft.com/office/drawing/2016/5/10/chartex" xmlns:cx5="http://schemas.microsoft.com/office/drawing/2016/5/11/chartex" xmlns:cx6="http://schemas.microsoft.com/office/drawing/2016/5/12/chartex" xmlns:cx7="http://schemas.microsoft.com/office/drawing/2016/5/13/chartex" xmlns:cx8="http://schemas.microsoft.com/office/drawing/2016/5/14/chartex" xmlns:mc="http://schemas.openxmlformats.org/markup-compatibility/2006" xmlns:aink="http://schemas.microsoft.com/office/drawing/2016/ink" xmlns:am3d="http://schemas.microsoft.com/office/drawing/2017/model3d" xmlns:o="urn:schemas-microsoft-com:office:office" xmlns:r="http://schemas.openxmlformats.org/officeDocument/2006/relationships" xmlns:m="http://schemas.openxmlformats.org/officeDocument/2006/math" xmlns:v="urn:schemas-microsoft-com:vml" xmlns:wp14="http://schemas.microsoft.com/office/word/2010/wordprocessingDrawing" xmlns:wp="http://schemas.openxmlformats.org/drawingml/2006/wordprocessingDrawing" xmlns:w10="urn:schemas-microsoft-com:office:word" xmlns:w="http://schemas.openxmlformats.org/wordprocessingml/2006/main" xmlns:w14="http://schemas.microsoft.com/office/word/2010/wordml" xmlns:w15="http://schemas.microsoft.com/office/word/2012/wordml" xmlns:w16cex="http://schemas.microsoft.com/office/word/2018/wordml/cex" xmlns:w16cid="http://schemas.microsoft.com/office/word/2016/wordml/cid" xmlns:w16="http://schemas.microsoft.com/office/word/2018/wordml" xmlns:w16sdtdh="http://schemas.microsoft.com/office/word/2020/wordml/sdtdatahash" xmlns:w16se="http://schemas.microsoft.com/office/word/2015/wordml/symex" xmlns:wpg="http://schemas.microsoft.com/office/word/2010/wordprocessingGroup" xmlns:wpi="http://schemas.microsoft.com/office/word/2010/wordprocessingInk" xmlns:wne="http://schemas.microsoft.com/office/word/2006/wordml" xmlns:wps="http://schemas.microsoft.com/office/word/2010/wordprocessingShape" mc:Ignorable="w14 w15 w16se w16cid w16 w16cex w16sdtdh wp14">
+  <w:footnote w:type="separator" w:id="-1">
+    <w:p>
+      <w:pPr>
+        <w:spacing w:after="0" w:line="240" w:lineRule="auto"/>
+      </w:pPr>
+      <w:r>
+        <w:separator/>
+      </w:r>
+    </w:p>
+  </w:footnote>
+  <w:footnote w:type="continuationSeparator" w:id="0">
+    <w:p>
+      <w:pPr>
+        <w:spacing w:after="0" w:line="240" w:lineRule="auto"/>
+      </w:pPr>
+      <w:r>
+        <w:continuationSeparator/>
+      </w:r>
+    </w:p>
+  </w:footnote>
+</w:footnotes>
 </file>
 
 <file path=word/styles.xml><?xml version="1.0" encoding="utf-8"?>
@@ -2113,9 +4527,7 @@
       <w:tblStyleRowBandSize w:val="1"/>
       <w:tblStyleColBandSize w:val="1"/>
       <w:tblCellMar>
-        <w:top w:w="0" w:type="dxa"/>
         <w:left w:w="115" w:type="dxa"/>
-        <w:bottom w:w="0" w:type="dxa"/>
         <w:right w:w="115" w:type="dxa"/>
       </w:tblCellMar>
     </w:tblPr>
@@ -2129,9 +4541,7 @@
       <w:tblStyleRowBandSize w:val="1"/>
       <w:tblStyleColBandSize w:val="1"/>
       <w:tblCellMar>
-        <w:top w:w="0" w:type="dxa"/>
         <w:left w:w="115" w:type="dxa"/>
-        <w:bottom w:w="0" w:type="dxa"/>
         <w:right w:w="115" w:type="dxa"/>
       </w:tblCellMar>
     </w:tblPr>
@@ -2226,9 +4636,7 @@
       <w:tblStyleRowBandSize w:val="1"/>
       <w:tblStyleColBandSize w:val="1"/>
       <w:tblCellMar>
-        <w:top w:w="0" w:type="dxa"/>
         <w:left w:w="115" w:type="dxa"/>
-        <w:bottom w:w="0" w:type="dxa"/>
         <w:right w:w="115" w:type="dxa"/>
       </w:tblCellMar>
     </w:tblPr>
@@ -2245,9 +4653,7 @@
       <w:tblStyleRowBandSize w:val="1"/>
       <w:tblStyleColBandSize w:val="1"/>
       <w:tblCellMar>
-        <w:top w:w="0" w:type="dxa"/>
         <w:left w:w="115" w:type="dxa"/>
-        <w:bottom w:w="0" w:type="dxa"/>
         <w:right w:w="115" w:type="dxa"/>
       </w:tblCellMar>
     </w:tblPr>
@@ -2342,9 +4748,7 @@
       <w:tblStyleRowBandSize w:val="1"/>
       <w:tblStyleColBandSize w:val="1"/>
       <w:tblCellMar>
-        <w:top w:w="0" w:type="dxa"/>
         <w:left w:w="115" w:type="dxa"/>
-        <w:bottom w:w="0" w:type="dxa"/>
         <w:right w:w="115" w:type="dxa"/>
       </w:tblCellMar>
     </w:tblPr>
@@ -2439,9 +4843,7 @@
       <w:tblStyleRowBandSize w:val="1"/>
       <w:tblStyleColBandSize w:val="1"/>
       <w:tblCellMar>
-        <w:top w:w="0" w:type="dxa"/>
         <w:left w:w="115" w:type="dxa"/>
-        <w:bottom w:w="0" w:type="dxa"/>
         <w:right w:w="115" w:type="dxa"/>
       </w:tblCellMar>
     </w:tblPr>
@@ -2536,9 +4938,7 @@
       <w:tblStyleRowBandSize w:val="1"/>
       <w:tblStyleColBandSize w:val="1"/>
       <w:tblCellMar>
-        <w:top w:w="0" w:type="dxa"/>
         <w:left w:w="115" w:type="dxa"/>
-        <w:bottom w:w="0" w:type="dxa"/>
         <w:right w:w="115" w:type="dxa"/>
       </w:tblCellMar>
     </w:tblPr>
@@ -2633,9 +5033,7 @@
       <w:tblStyleRowBandSize w:val="1"/>
       <w:tblStyleColBandSize w:val="1"/>
       <w:tblCellMar>
-        <w:top w:w="0" w:type="dxa"/>
         <w:left w:w="115" w:type="dxa"/>
-        <w:bottom w:w="0" w:type="dxa"/>
         <w:right w:w="115" w:type="dxa"/>
       </w:tblCellMar>
     </w:tblPr>
@@ -2652,9 +5050,7 @@
       <w:tblStyleRowBandSize w:val="1"/>
       <w:tblStyleColBandSize w:val="1"/>
       <w:tblCellMar>
-        <w:top w:w="0" w:type="dxa"/>
         <w:left w:w="115" w:type="dxa"/>
-        <w:bottom w:w="0" w:type="dxa"/>
         <w:right w:w="115" w:type="dxa"/>
       </w:tblCellMar>
     </w:tblPr>
@@ -2749,9 +5145,7 @@
       <w:tblStyleRowBandSize w:val="1"/>
       <w:tblStyleColBandSize w:val="1"/>
       <w:tblCellMar>
-        <w:top w:w="0" w:type="dxa"/>
         <w:left w:w="115" w:type="dxa"/>
-        <w:bottom w:w="0" w:type="dxa"/>
         <w:right w:w="115" w:type="dxa"/>
       </w:tblCellMar>
     </w:tblPr>
@@ -2846,9 +5240,7 @@
       <w:tblStyleRowBandSize w:val="1"/>
       <w:tblStyleColBandSize w:val="1"/>
       <w:tblCellMar>
-        <w:top w:w="0" w:type="dxa"/>
         <w:left w:w="115" w:type="dxa"/>
-        <w:bottom w:w="0" w:type="dxa"/>
         <w:right w:w="115" w:type="dxa"/>
       </w:tblCellMar>
     </w:tblPr>
@@ -2865,9 +5257,7 @@
       <w:tblStyleRowBandSize w:val="1"/>
       <w:tblStyleColBandSize w:val="1"/>
       <w:tblCellMar>
-        <w:top w:w="0" w:type="dxa"/>
         <w:left w:w="115" w:type="dxa"/>
-        <w:bottom w:w="0" w:type="dxa"/>
         <w:right w:w="115" w:type="dxa"/>
       </w:tblCellMar>
     </w:tblPr>

</xml_diff>